<commit_message>
2020.12.23 now went to USBGBP graph section
</commit_message>
<xml_diff>
--- a/selenium_note_20201221_advanced.docx
+++ b/selenium_note_20201221_advanced.docx
@@ -38,27 +38,16 @@
           <w:szCs w:val="20"/>
           <w:bdr w:val="none" w:sz="0" w:space="0" w:color="auto" w:frame="1"/>
         </w:rPr>
-        <w:t xml:space="preserve"># </w:t>
-      </w:r>
-      <w:proofErr w:type="gramStart"/>
-      <w:r>
-        <w:rPr>
-          <w:rFonts w:ascii="Arial Narrow" w:eastAsia="Times New Roman" w:hAnsi="Arial Narrow" w:cs="Courier New"/>
-          <w:sz w:val="20"/>
-          <w:szCs w:val="20"/>
-          <w:bdr w:val="none" w:sz="0" w:space="0" w:color="auto" w:frame="1"/>
-        </w:rPr>
-        <w:t>setup</w:t>
-      </w:r>
-      <w:proofErr w:type="gramEnd"/>
-      <w:r>
-        <w:rPr>
-          <w:rFonts w:ascii="Arial Narrow" w:eastAsia="Times New Roman" w:hAnsi="Arial Narrow" w:cs="Courier New"/>
-          <w:sz w:val="20"/>
-          <w:szCs w:val="20"/>
-          <w:bdr w:val="none" w:sz="0" w:space="0" w:color="auto" w:frame="1"/>
-        </w:rPr>
-        <w:t xml:space="preserve"> </w:t>
+        <w:t xml:space="preserve">1) </w:t>
+      </w:r>
+      <w:r>
+        <w:rPr>
+          <w:rFonts w:ascii="Arial Narrow" w:eastAsia="Times New Roman" w:hAnsi="Arial Narrow" w:cs="Courier New"/>
+          <w:sz w:val="20"/>
+          <w:szCs w:val="20"/>
+          <w:bdr w:val="none" w:sz="0" w:space="0" w:color="auto" w:frame="1"/>
+        </w:rPr>
+        <w:t xml:space="preserve"># setup </w:t>
       </w:r>
       <w:proofErr w:type="spellStart"/>
       <w:r>
@@ -1108,7 +1097,15 @@
           <w:sz w:val="20"/>
           <w:szCs w:val="20"/>
         </w:rPr>
-        <w:t>1) Get all children elements from parent element</w:t>
+        <w:t>2</w:t>
+      </w:r>
+      <w:r>
+        <w:rPr>
+          <w:rFonts w:ascii="Arial Narrow" w:hAnsi="Arial Narrow"/>
+          <w:sz w:val="20"/>
+          <w:szCs w:val="20"/>
+        </w:rPr>
+        <w:t>) Get all children elements from parent element</w:t>
       </w:r>
     </w:p>
     <w:p>
@@ -2120,7 +2117,16 @@
           <w:szCs w:val="20"/>
           <w:bdr w:val="none" w:sz="0" w:space="0" w:color="auto" w:frame="1"/>
         </w:rPr>
-        <w:t xml:space="preserve">2) </w:t>
+        <w:t>3</w:t>
+      </w:r>
+      <w:r>
+        <w:rPr>
+          <w:rFonts w:ascii="Arial Narrow" w:eastAsia="Times New Roman" w:hAnsi="Arial Narrow" w:cs="Courier New"/>
+          <w:sz w:val="20"/>
+          <w:szCs w:val="20"/>
+          <w:bdr w:val="none" w:sz="0" w:space="0" w:color="auto" w:frame="1"/>
+        </w:rPr>
+        <w:t xml:space="preserve">) </w:t>
       </w:r>
       <w:proofErr w:type="gramStart"/>
       <w:r>
@@ -2280,7 +2286,16 @@
           <w:szCs w:val="20"/>
           <w:bdr w:val="none" w:sz="0" w:space="0" w:color="auto" w:frame="1"/>
         </w:rPr>
-        <w:t>3) send ‘</w:t>
+        <w:t>4</w:t>
+      </w:r>
+      <w:r>
+        <w:rPr>
+          <w:rFonts w:ascii="Arial Narrow" w:eastAsia="Times New Roman" w:hAnsi="Arial Narrow" w:cs="Courier New"/>
+          <w:sz w:val="20"/>
+          <w:szCs w:val="20"/>
+          <w:bdr w:val="none" w:sz="0" w:space="0" w:color="auto" w:frame="1"/>
+        </w:rPr>
+        <w:t>) send ‘</w:t>
       </w:r>
       <w:r>
         <w:rPr>
@@ -2707,7 +2722,14 @@
           <w:rFonts w:ascii="Arial Narrow" w:hAnsi="Arial Narrow"/>
           <w:color w:val="080808"/>
         </w:rPr>
-        <w:t xml:space="preserve">4) </w:t>
+        <w:t>5</w:t>
+      </w:r>
+      <w:r>
+        <w:rPr>
+          <w:rFonts w:ascii="Arial Narrow" w:hAnsi="Arial Narrow"/>
+          <w:color w:val="080808"/>
+        </w:rPr>
+        <w:t xml:space="preserve">) </w:t>
       </w:r>
       <w:proofErr w:type="gramStart"/>
       <w:r>
@@ -3184,7 +3206,7 @@
           <w:color w:val="080808"/>
         </w:rPr>
         <w:lastRenderedPageBreak/>
-        <w:t>5</w:t>
+        <w:t>6</w:t>
       </w:r>
       <w:r>
         <w:rPr>
@@ -3722,7 +3744,14 @@
           <w:rFonts w:ascii="Arial Narrow" w:hAnsi="Arial Narrow"/>
           <w:color w:val="080808"/>
         </w:rPr>
-        <w:t xml:space="preserve">6) </w:t>
+        <w:t>7</w:t>
+      </w:r>
+      <w:r>
+        <w:rPr>
+          <w:rFonts w:ascii="Arial Narrow" w:hAnsi="Arial Narrow"/>
+          <w:color w:val="080808"/>
+        </w:rPr>
+        <w:t xml:space="preserve">) </w:t>
       </w:r>
       <w:proofErr w:type="spellStart"/>
       <w:r>
@@ -3738,7 +3767,21 @@
           <w:rFonts w:ascii="Arial Narrow" w:hAnsi="Arial Narrow"/>
           <w:color w:val="080808"/>
         </w:rPr>
-        <w:t xml:space="preserve"> display (GUI browser display)</w:t>
+        <w:t xml:space="preserve"> </w:t>
+      </w:r>
+      <w:r>
+        <w:rPr>
+          <w:rFonts w:ascii="Arial Narrow" w:hAnsi="Arial Narrow"/>
+          <w:color w:val="080808"/>
+        </w:rPr>
+        <w:t xml:space="preserve">down </w:t>
+      </w:r>
+      <w:r>
+        <w:rPr>
+          <w:rFonts w:ascii="Arial Narrow" w:hAnsi="Arial Narrow"/>
+          <w:color w:val="080808"/>
+        </w:rPr>
+        <w:t>display (GUI browser display)</w:t>
       </w:r>
     </w:p>
     <w:p>
@@ -4948,7 +4991,13 @@
         <w:rPr>
           <w:rFonts w:ascii="Arial Narrow" w:hAnsi="Arial Narrow"/>
         </w:rPr>
-        <w:t xml:space="preserve">7) </w:t>
+        <w:t>8</w:t>
+      </w:r>
+      <w:r>
+        <w:rPr>
+          <w:rFonts w:ascii="Arial Narrow" w:hAnsi="Arial Narrow"/>
+        </w:rPr>
+        <w:t xml:space="preserve">) </w:t>
       </w:r>
       <w:proofErr w:type="gramStart"/>
       <w:r>
@@ -5305,7 +5354,14 @@
           <w:rFonts w:ascii="Arial Narrow" w:hAnsi="Arial Narrow"/>
           <w:color w:val="080808"/>
         </w:rPr>
-        <w:t>8) Get URL from text link (use ‘</w:t>
+        <w:t>9</w:t>
+      </w:r>
+      <w:r>
+        <w:rPr>
+          <w:rFonts w:ascii="Arial Narrow" w:hAnsi="Arial Narrow"/>
+          <w:color w:val="080808"/>
+        </w:rPr>
+        <w:t>) Get URL from text link (use ‘</w:t>
       </w:r>
       <w:proofErr w:type="spellStart"/>
       <w:r>
@@ -5482,7 +5538,13 @@
         <w:rPr>
           <w:rFonts w:ascii="Arial Narrow" w:hAnsi="Arial Narrow"/>
         </w:rPr>
-        <w:t xml:space="preserve">9) </w:t>
+        <w:t>10</w:t>
+      </w:r>
+      <w:r>
+        <w:rPr>
+          <w:rFonts w:ascii="Arial Narrow" w:hAnsi="Arial Narrow"/>
+        </w:rPr>
+        <w:t xml:space="preserve">) </w:t>
       </w:r>
       <w:r>
         <w:rPr>
@@ -6265,24 +6327,84 @@
         <w:rPr>
           <w:rFonts w:ascii="Arial Narrow" w:hAnsi="Arial Narrow"/>
         </w:rPr>
-        <w:t xml:space="preserve">So, For </w:t>
+        <w:t xml:space="preserve">So, For email </w:t>
+      </w:r>
+      <w:proofErr w:type="gramStart"/>
+      <w:r>
+        <w:rPr>
+          <w:rFonts w:ascii="Arial Narrow" w:hAnsi="Arial Narrow"/>
+        </w:rPr>
+        <w:t>XPATH :</w:t>
+      </w:r>
+      <w:proofErr w:type="gramEnd"/>
+    </w:p>
+    <w:p>
+      <w:pPr>
+        <w:pStyle w:val="HTMLPreformatted"/>
+        <w:shd w:val="clear" w:color="auto" w:fill="FFFFFF"/>
+        <w:rPr>
+          <w:rFonts w:ascii="Arial Narrow" w:hAnsi="Arial Narrow"/>
+          <w:color w:val="080808"/>
+        </w:rPr>
+      </w:pPr>
+      <w:r>
+        <w:rPr>
+          <w:rFonts w:ascii="Arial Narrow" w:hAnsi="Arial Narrow"/>
+          <w:color w:val="080808"/>
+        </w:rPr>
+        <w:t xml:space="preserve">email1 = </w:t>
+      </w:r>
+      <w:proofErr w:type="spellStart"/>
+      <w:r>
+        <w:rPr>
+          <w:rFonts w:ascii="Arial Narrow" w:hAnsi="Arial Narrow"/>
+          <w:color w:val="080808"/>
+        </w:rPr>
+        <w:t>driver.find_element_by_xpath</w:t>
+      </w:r>
+      <w:proofErr w:type="spellEnd"/>
+      <w:r>
+        <w:rPr>
+          <w:rFonts w:ascii="Arial Narrow" w:hAnsi="Arial Narrow"/>
+          <w:color w:val="080808"/>
+        </w:rPr>
+        <w:t>(</w:t>
+      </w:r>
+      <w:r>
+        <w:rPr>
+          <w:rFonts w:ascii="Arial Narrow" w:hAnsi="Arial Narrow"/>
+          <w:bCs/>
+          <w:color w:val="008080"/>
+        </w:rPr>
+        <w:t>'//*[@class="form-row field-email"]//*[@class="</w:t>
+      </w:r>
+      <w:proofErr w:type="spellStart"/>
+      <w:r>
+        <w:rPr>
+          <w:rFonts w:ascii="Arial Narrow" w:hAnsi="Arial Narrow"/>
+          <w:bCs/>
+          <w:color w:val="008080"/>
+        </w:rPr>
+        <w:t>readonly</w:t>
+      </w:r>
+      <w:proofErr w:type="spellEnd"/>
+      <w:r>
+        <w:rPr>
+          <w:rFonts w:ascii="Arial Narrow" w:hAnsi="Arial Narrow"/>
+          <w:bCs/>
+          <w:color w:val="008080"/>
+        </w:rPr>
+        <w:t>"]'</w:t>
+      </w:r>
+      <w:r>
+        <w:rPr>
+          <w:rFonts w:ascii="Arial Narrow" w:hAnsi="Arial Narrow"/>
+          <w:color w:val="080808"/>
+        </w:rPr>
+        <w:t>).text</w:t>
       </w:r>
       <w:bookmarkStart w:id="0" w:name="_GoBack"/>
       <w:bookmarkEnd w:id="0"/>
-      <w:r>
-        <w:rPr>
-          <w:rFonts w:ascii="Arial Narrow" w:hAnsi="Arial Narrow"/>
-        </w:rPr>
-        <w:t xml:space="preserve">email </w:t>
-      </w:r>
-      <w:proofErr w:type="gramStart"/>
-      <w:r>
-        <w:rPr>
-          <w:rFonts w:ascii="Arial Narrow" w:hAnsi="Arial Narrow"/>
-        </w:rPr>
-        <w:t>XPATH :</w:t>
-      </w:r>
-      <w:proofErr w:type="gramEnd"/>
     </w:p>
     <w:p>
       <w:pPr>
@@ -6290,97 +6412,892 @@
         <w:shd w:val="clear" w:color="auto" w:fill="FFFFFF"/>
         <w:rPr>
           <w:rFonts w:ascii="Arial Narrow" w:hAnsi="Arial Narrow"/>
-          <w:color w:val="080808"/>
-        </w:rPr>
-      </w:pPr>
-      <w:r>
-        <w:rPr>
-          <w:rFonts w:ascii="Arial Narrow" w:hAnsi="Arial Narrow"/>
-          <w:color w:val="080808"/>
-        </w:rPr>
-        <w:t xml:space="preserve">email1 = </w:t>
-      </w:r>
-      <w:proofErr w:type="spellStart"/>
-      <w:r>
-        <w:rPr>
-          <w:rFonts w:ascii="Arial Narrow" w:hAnsi="Arial Narrow"/>
-          <w:color w:val="080808"/>
-        </w:rPr>
-        <w:t>driver.find_element_by_</w:t>
+        </w:rPr>
+      </w:pPr>
+    </w:p>
+    <w:p>
+      <w:pPr>
+        <w:pStyle w:val="HTMLPreformatted"/>
+        <w:shd w:val="clear" w:color="auto" w:fill="FFFFFF"/>
+        <w:rPr>
+          <w:rFonts w:ascii="Arial Narrow" w:hAnsi="Arial Narrow"/>
+        </w:rPr>
+      </w:pPr>
+      <w:r>
+        <w:rPr>
+          <w:rFonts w:ascii="Arial Narrow" w:hAnsi="Arial Narrow"/>
+        </w:rPr>
+        <w:t>1</w:t>
+      </w:r>
+      <w:r>
+        <w:rPr>
+          <w:rFonts w:ascii="Arial Narrow" w:hAnsi="Arial Narrow"/>
+        </w:rPr>
+        <w:t>1</w:t>
+      </w:r>
+      <w:r>
+        <w:rPr>
+          <w:rFonts w:ascii="Arial Narrow" w:hAnsi="Arial Narrow"/>
+        </w:rPr>
+        <w:t xml:space="preserve">) </w:t>
       </w:r>
       <w:proofErr w:type="gramStart"/>
       <w:r>
         <w:rPr>
           <w:rFonts w:ascii="Arial Narrow" w:hAnsi="Arial Narrow"/>
-          <w:color w:val="080808"/>
-        </w:rPr>
-        <w:t>xpath</w:t>
-      </w:r>
-      <w:proofErr w:type="spellEnd"/>
-      <w:r>
-        <w:rPr>
-          <w:rFonts w:ascii="Arial Narrow" w:hAnsi="Arial Narrow"/>
-          <w:color w:val="080808"/>
+        </w:rPr>
+        <w:t>if</w:t>
+      </w:r>
+      <w:proofErr w:type="gramEnd"/>
+      <w:r>
+        <w:rPr>
+          <w:rFonts w:ascii="Arial Narrow" w:hAnsi="Arial Narrow"/>
+        </w:rPr>
+        <w:t xml:space="preserve"> normal click() not working, we can use JavaScript click</w:t>
+      </w:r>
+    </w:p>
+    <w:p>
+      <w:pPr>
+        <w:pStyle w:val="HTMLPreformatted"/>
+        <w:shd w:val="clear" w:color="auto" w:fill="FFFFFF"/>
+        <w:rPr>
+          <w:rFonts w:ascii="Arial Narrow" w:hAnsi="Arial Narrow"/>
+        </w:rPr>
+      </w:pPr>
+    </w:p>
+    <w:p>
+      <w:pPr>
+        <w:tabs>
+          <w:tab w:val="left" w:pos="916"/>
+          <w:tab w:val="left" w:pos="1832"/>
+          <w:tab w:val="left" w:pos="2748"/>
+          <w:tab w:val="left" w:pos="3664"/>
+          <w:tab w:val="left" w:pos="4580"/>
+          <w:tab w:val="left" w:pos="5496"/>
+          <w:tab w:val="left" w:pos="6412"/>
+          <w:tab w:val="left" w:pos="7328"/>
+          <w:tab w:val="left" w:pos="8244"/>
+          <w:tab w:val="left" w:pos="9160"/>
+          <w:tab w:val="left" w:pos="10076"/>
+          <w:tab w:val="left" w:pos="10992"/>
+          <w:tab w:val="left" w:pos="11908"/>
+          <w:tab w:val="left" w:pos="12824"/>
+          <w:tab w:val="left" w:pos="13740"/>
+          <w:tab w:val="left" w:pos="14656"/>
+        </w:tabs>
+        <w:spacing w:after="0" w:line="240" w:lineRule="auto"/>
+        <w:textAlignment w:val="baseline"/>
+        <w:rPr>
+          <w:rFonts w:ascii="Arial Narrow" w:eastAsia="Times New Roman" w:hAnsi="Arial Narrow" w:cs="Courier New"/>
+          <w:sz w:val="20"/>
+          <w:szCs w:val="20"/>
+          <w:bdr w:val="none" w:sz="0" w:space="0" w:color="auto" w:frame="1"/>
+        </w:rPr>
+      </w:pPr>
+      <w:proofErr w:type="gramStart"/>
+      <w:r>
+        <w:rPr>
+          <w:rFonts w:ascii="Arial Narrow" w:eastAsia="Times New Roman" w:hAnsi="Arial Narrow" w:cs="Courier New"/>
+          <w:sz w:val="20"/>
+          <w:szCs w:val="20"/>
+          <w:bdr w:val="none" w:sz="0" w:space="0" w:color="auto" w:frame="1"/>
+        </w:rPr>
+        <w:t>element</w:t>
+      </w:r>
+      <w:proofErr w:type="gramEnd"/>
+      <w:r>
+        <w:rPr>
+          <w:rFonts w:ascii="Arial Narrow" w:eastAsia="Times New Roman" w:hAnsi="Arial Narrow" w:cs="Courier New"/>
+          <w:sz w:val="20"/>
+          <w:szCs w:val="20"/>
+          <w:bdr w:val="none" w:sz="0" w:space="0" w:color="auto" w:frame="1"/>
+        </w:rPr>
+        <w:t xml:space="preserve"> = </w:t>
+      </w:r>
+      <w:proofErr w:type="spellStart"/>
+      <w:r>
+        <w:rPr>
+          <w:rFonts w:ascii="Arial Narrow" w:eastAsia="Times New Roman" w:hAnsi="Arial Narrow" w:cs="Courier New"/>
+          <w:sz w:val="20"/>
+          <w:szCs w:val="20"/>
+          <w:bdr w:val="none" w:sz="0" w:space="0" w:color="auto" w:frame="1"/>
+        </w:rPr>
+        <w:t>driver.find_element_by_xpath</w:t>
+      </w:r>
+      <w:proofErr w:type="spellEnd"/>
+      <w:r>
+        <w:rPr>
+          <w:rFonts w:ascii="Arial Narrow" w:eastAsia="Times New Roman" w:hAnsi="Arial Narrow" w:cs="Courier New"/>
+          <w:sz w:val="20"/>
+          <w:szCs w:val="20"/>
+          <w:bdr w:val="none" w:sz="0" w:space="0" w:color="auto" w:frame="1"/>
         </w:rPr>
         <w:t>(</w:t>
       </w:r>
+      <w:r>
+        <w:rPr>
+          <w:rFonts w:ascii="Arial Narrow" w:eastAsia="Times New Roman" w:hAnsi="Arial Narrow" w:cs="Courier New"/>
+          <w:color w:val="4F6228" w:themeColor="accent3" w:themeShade="80"/>
+          <w:sz w:val="20"/>
+          <w:szCs w:val="20"/>
+          <w:bdr w:val="none" w:sz="0" w:space="0" w:color="auto" w:frame="1"/>
+        </w:rPr>
+        <w:t>"(//a[contains(@</w:t>
+      </w:r>
+      <w:proofErr w:type="spellStart"/>
+      <w:r>
+        <w:rPr>
+          <w:rFonts w:ascii="Arial Narrow" w:eastAsia="Times New Roman" w:hAnsi="Arial Narrow" w:cs="Courier New"/>
+          <w:color w:val="4F6228" w:themeColor="accent3" w:themeShade="80"/>
+          <w:sz w:val="20"/>
+          <w:szCs w:val="20"/>
+          <w:bdr w:val="none" w:sz="0" w:space="0" w:color="auto" w:frame="1"/>
+        </w:rPr>
+        <w:t>href</w:t>
+      </w:r>
+      <w:proofErr w:type="spellEnd"/>
+      <w:r>
+        <w:rPr>
+          <w:rFonts w:ascii="Arial Narrow" w:eastAsia="Times New Roman" w:hAnsi="Arial Narrow" w:cs="Courier New"/>
+          <w:color w:val="4F6228" w:themeColor="accent3" w:themeShade="80"/>
+          <w:sz w:val="20"/>
+          <w:szCs w:val="20"/>
+          <w:bdr w:val="none" w:sz="0" w:space="0" w:color="auto" w:frame="1"/>
+        </w:rPr>
+        <w:t>, '')])[20]"</w:t>
+      </w:r>
+      <w:r>
+        <w:rPr>
+          <w:rFonts w:ascii="Arial Narrow" w:eastAsia="Times New Roman" w:hAnsi="Arial Narrow" w:cs="Courier New"/>
+          <w:sz w:val="20"/>
+          <w:szCs w:val="20"/>
+          <w:bdr w:val="none" w:sz="0" w:space="0" w:color="auto" w:frame="1"/>
+        </w:rPr>
+        <w:t>)</w:t>
+      </w:r>
+    </w:p>
+    <w:p>
+      <w:pPr>
+        <w:tabs>
+          <w:tab w:val="left" w:pos="916"/>
+          <w:tab w:val="left" w:pos="1832"/>
+          <w:tab w:val="left" w:pos="2748"/>
+          <w:tab w:val="left" w:pos="3664"/>
+          <w:tab w:val="left" w:pos="4580"/>
+          <w:tab w:val="left" w:pos="5496"/>
+          <w:tab w:val="left" w:pos="6412"/>
+          <w:tab w:val="left" w:pos="7328"/>
+          <w:tab w:val="left" w:pos="8244"/>
+          <w:tab w:val="left" w:pos="9160"/>
+          <w:tab w:val="left" w:pos="10076"/>
+          <w:tab w:val="left" w:pos="10992"/>
+          <w:tab w:val="left" w:pos="11908"/>
+          <w:tab w:val="left" w:pos="12824"/>
+          <w:tab w:val="left" w:pos="13740"/>
+          <w:tab w:val="left" w:pos="14656"/>
+        </w:tabs>
+        <w:spacing w:after="0" w:line="240" w:lineRule="auto"/>
+        <w:textAlignment w:val="baseline"/>
+        <w:rPr>
+          <w:rFonts w:ascii="Arial Narrow" w:eastAsia="Times New Roman" w:hAnsi="Arial Narrow" w:cs="Courier New"/>
+          <w:sz w:val="20"/>
+          <w:szCs w:val="20"/>
+          <w:bdr w:val="none" w:sz="0" w:space="0" w:color="auto" w:frame="1"/>
+        </w:rPr>
+      </w:pPr>
+      <w:proofErr w:type="spellStart"/>
+      <w:r>
+        <w:rPr>
+          <w:rFonts w:ascii="Arial Narrow" w:eastAsia="Times New Roman" w:hAnsi="Arial Narrow" w:cs="Courier New"/>
+          <w:sz w:val="20"/>
+          <w:szCs w:val="20"/>
+          <w:bdr w:val="none" w:sz="0" w:space="0" w:color="auto" w:frame="1"/>
+        </w:rPr>
+        <w:t>driver.execute_</w:t>
+      </w:r>
+      <w:proofErr w:type="gramStart"/>
+      <w:r>
+        <w:rPr>
+          <w:rFonts w:ascii="Arial Narrow" w:eastAsia="Times New Roman" w:hAnsi="Arial Narrow" w:cs="Courier New"/>
+          <w:sz w:val="20"/>
+          <w:szCs w:val="20"/>
+          <w:bdr w:val="none" w:sz="0" w:space="0" w:color="auto" w:frame="1"/>
+        </w:rPr>
+        <w:t>script</w:t>
+      </w:r>
+      <w:proofErr w:type="spellEnd"/>
+      <w:r>
+        <w:rPr>
+          <w:rFonts w:ascii="Arial Narrow" w:eastAsia="Times New Roman" w:hAnsi="Arial Narrow" w:cs="Courier New"/>
+          <w:sz w:val="20"/>
+          <w:szCs w:val="20"/>
+          <w:bdr w:val="none" w:sz="0" w:space="0" w:color="auto" w:frame="1"/>
+        </w:rPr>
+        <w:t>(</w:t>
+      </w:r>
       <w:proofErr w:type="gramEnd"/>
       <w:r>
         <w:rPr>
-          <w:rFonts w:ascii="Arial Narrow" w:hAnsi="Arial Narrow"/>
+          <w:rFonts w:ascii="Arial Narrow" w:eastAsia="Times New Roman" w:hAnsi="Arial Narrow" w:cs="Courier New"/>
+          <w:color w:val="4F6228" w:themeColor="accent3" w:themeShade="80"/>
+          <w:sz w:val="20"/>
+          <w:szCs w:val="20"/>
+          <w:bdr w:val="none" w:sz="0" w:space="0" w:color="auto" w:frame="1"/>
+        </w:rPr>
+        <w:t>"arguments[0].click();"</w:t>
+      </w:r>
+      <w:r>
+        <w:rPr>
+          <w:rFonts w:ascii="Arial Narrow" w:eastAsia="Times New Roman" w:hAnsi="Arial Narrow" w:cs="Courier New"/>
+          <w:sz w:val="20"/>
+          <w:szCs w:val="20"/>
+          <w:bdr w:val="none" w:sz="0" w:space="0" w:color="auto" w:frame="1"/>
+        </w:rPr>
+        <w:t>, element)</w:t>
+      </w:r>
+    </w:p>
+    <w:p>
+      <w:pPr>
+        <w:tabs>
+          <w:tab w:val="left" w:pos="916"/>
+          <w:tab w:val="left" w:pos="1832"/>
+          <w:tab w:val="left" w:pos="2748"/>
+          <w:tab w:val="left" w:pos="3664"/>
+          <w:tab w:val="left" w:pos="4580"/>
+          <w:tab w:val="left" w:pos="5496"/>
+          <w:tab w:val="left" w:pos="6412"/>
+          <w:tab w:val="left" w:pos="7328"/>
+          <w:tab w:val="left" w:pos="8244"/>
+          <w:tab w:val="left" w:pos="9160"/>
+          <w:tab w:val="left" w:pos="10076"/>
+          <w:tab w:val="left" w:pos="10992"/>
+          <w:tab w:val="left" w:pos="11908"/>
+          <w:tab w:val="left" w:pos="12824"/>
+          <w:tab w:val="left" w:pos="13740"/>
+          <w:tab w:val="left" w:pos="14656"/>
+        </w:tabs>
+        <w:spacing w:after="0" w:line="240" w:lineRule="auto"/>
+        <w:textAlignment w:val="baseline"/>
+        <w:rPr>
+          <w:rFonts w:ascii="Arial Narrow" w:eastAsia="Times New Roman" w:hAnsi="Arial Narrow" w:cs="Courier New"/>
+          <w:sz w:val="20"/>
+          <w:szCs w:val="20"/>
+          <w:bdr w:val="none" w:sz="0" w:space="0" w:color="auto" w:frame="1"/>
+        </w:rPr>
+      </w:pPr>
+    </w:p>
+    <w:p>
+      <w:pPr>
+        <w:tabs>
+          <w:tab w:val="left" w:pos="916"/>
+          <w:tab w:val="left" w:pos="1832"/>
+          <w:tab w:val="left" w:pos="2748"/>
+          <w:tab w:val="left" w:pos="3664"/>
+          <w:tab w:val="left" w:pos="4580"/>
+          <w:tab w:val="left" w:pos="5496"/>
+          <w:tab w:val="left" w:pos="6412"/>
+          <w:tab w:val="left" w:pos="7328"/>
+          <w:tab w:val="left" w:pos="8244"/>
+          <w:tab w:val="left" w:pos="9160"/>
+          <w:tab w:val="left" w:pos="10076"/>
+          <w:tab w:val="left" w:pos="10992"/>
+          <w:tab w:val="left" w:pos="11908"/>
+          <w:tab w:val="left" w:pos="12824"/>
+          <w:tab w:val="left" w:pos="13740"/>
+          <w:tab w:val="left" w:pos="14656"/>
+        </w:tabs>
+        <w:spacing w:after="0" w:line="240" w:lineRule="auto"/>
+        <w:textAlignment w:val="baseline"/>
+        <w:rPr>
+          <w:rFonts w:ascii="Arial Narrow" w:eastAsia="Times New Roman" w:hAnsi="Arial Narrow" w:cs="Courier New"/>
+          <w:sz w:val="20"/>
+          <w:szCs w:val="20"/>
+          <w:bdr w:val="none" w:sz="0" w:space="0" w:color="auto" w:frame="1"/>
+        </w:rPr>
+      </w:pPr>
+      <w:proofErr w:type="gramStart"/>
+      <w:r>
+        <w:rPr>
+          <w:rFonts w:ascii="Arial Narrow" w:eastAsia="Times New Roman" w:hAnsi="Arial Narrow" w:cs="Courier New"/>
+          <w:sz w:val="20"/>
+          <w:szCs w:val="20"/>
+          <w:bdr w:val="none" w:sz="0" w:space="0" w:color="auto" w:frame="1"/>
+        </w:rPr>
+        <w:t>if</w:t>
+      </w:r>
+      <w:proofErr w:type="gramEnd"/>
+      <w:r>
+        <w:rPr>
+          <w:rFonts w:ascii="Arial Narrow" w:eastAsia="Times New Roman" w:hAnsi="Arial Narrow" w:cs="Courier New"/>
+          <w:sz w:val="20"/>
+          <w:szCs w:val="20"/>
+          <w:bdr w:val="none" w:sz="0" w:space="0" w:color="auto" w:frame="1"/>
+        </w:rPr>
+        <w:t xml:space="preserve"> you has more than 1 elements, e.g. element1 &amp; element2 :</w:t>
+      </w:r>
+    </w:p>
+    <w:p>
+      <w:pPr>
+        <w:tabs>
+          <w:tab w:val="left" w:pos="916"/>
+          <w:tab w:val="left" w:pos="1832"/>
+          <w:tab w:val="left" w:pos="2748"/>
+          <w:tab w:val="left" w:pos="3664"/>
+          <w:tab w:val="left" w:pos="4580"/>
+          <w:tab w:val="left" w:pos="5496"/>
+          <w:tab w:val="left" w:pos="6412"/>
+          <w:tab w:val="left" w:pos="7328"/>
+          <w:tab w:val="left" w:pos="8244"/>
+          <w:tab w:val="left" w:pos="9160"/>
+          <w:tab w:val="left" w:pos="10076"/>
+          <w:tab w:val="left" w:pos="10992"/>
+          <w:tab w:val="left" w:pos="11908"/>
+          <w:tab w:val="left" w:pos="12824"/>
+          <w:tab w:val="left" w:pos="13740"/>
+          <w:tab w:val="left" w:pos="14656"/>
+        </w:tabs>
+        <w:spacing w:after="0" w:line="240" w:lineRule="auto"/>
+        <w:textAlignment w:val="baseline"/>
+        <w:rPr>
+          <w:rFonts w:ascii="Arial Narrow" w:eastAsia="Times New Roman" w:hAnsi="Arial Narrow" w:cs="Consolas"/>
+          <w:sz w:val="20"/>
+          <w:szCs w:val="20"/>
+        </w:rPr>
+      </w:pPr>
+      <w:r>
+        <w:rPr>
+          <w:rFonts w:ascii="Arial Narrow" w:hAnsi="Arial Narrow" w:cs="Consolas"/>
+          <w:color w:val="242729"/>
+          <w:sz w:val="20"/>
+          <w:szCs w:val="20"/>
+        </w:rPr>
+        <w:t>driver.execute_</w:t>
+      </w:r>
+      <w:proofErr w:type="gramStart"/>
+      <w:r>
+        <w:rPr>
+          <w:rFonts w:ascii="Arial Narrow" w:hAnsi="Arial Narrow" w:cs="Consolas"/>
+          <w:color w:val="242729"/>
+          <w:sz w:val="20"/>
+          <w:szCs w:val="20"/>
+        </w:rPr>
+        <w:t>script</w:t>
+      </w:r>
+      <w:r>
+        <w:rPr>
+          <w:rFonts w:ascii="Arial Narrow" w:hAnsi="Arial Narrow" w:cs="Consolas"/>
+          <w:sz w:val="20"/>
+          <w:szCs w:val="20"/>
+        </w:rPr>
+        <w:t>(</w:t>
+      </w:r>
+      <w:proofErr w:type="gramEnd"/>
+      <w:r>
+        <w:rPr>
+          <w:rFonts w:ascii="Arial Narrow" w:hAnsi="Arial Narrow" w:cs="Consolas"/>
+          <w:color w:val="4F6228" w:themeColor="accent3" w:themeShade="80"/>
+          <w:sz w:val="20"/>
+          <w:szCs w:val="20"/>
+        </w:rPr>
+        <w:t xml:space="preserve">"arguments[0].click();arguments[1].click()", </w:t>
+      </w:r>
+      <w:r>
+        <w:rPr>
+          <w:rFonts w:ascii="Arial Narrow" w:hAnsi="Arial Narrow" w:cs="Consolas"/>
+          <w:color w:val="242729"/>
+          <w:sz w:val="20"/>
+          <w:szCs w:val="20"/>
+        </w:rPr>
+        <w:t>element1, element2)</w:t>
+      </w:r>
+    </w:p>
+    <w:p>
+      <w:pPr>
+        <w:pStyle w:val="HTMLPreformatted"/>
+        <w:shd w:val="clear" w:color="auto" w:fill="FFFFFF"/>
+        <w:rPr>
+          <w:rFonts w:ascii="Arial Narrow" w:hAnsi="Arial Narrow"/>
+        </w:rPr>
+      </w:pPr>
+    </w:p>
+    <w:p>
+      <w:pPr>
+        <w:pStyle w:val="HTMLPreformatted"/>
+        <w:shd w:val="clear" w:color="auto" w:fill="FFFFFF"/>
+        <w:rPr>
+          <w:rFonts w:ascii="Arial Narrow" w:hAnsi="Arial Narrow"/>
+        </w:rPr>
+      </w:pPr>
+      <w:r>
+        <w:rPr>
+          <w:rFonts w:ascii="Arial Narrow" w:hAnsi="Arial Narrow"/>
+        </w:rPr>
+        <w:t xml:space="preserve">12) </w:t>
+      </w:r>
+      <w:proofErr w:type="gramStart"/>
+      <w:r>
+        <w:rPr>
+          <w:rFonts w:ascii="Arial Narrow" w:hAnsi="Arial Narrow"/>
+        </w:rPr>
+        <w:t>find</w:t>
+      </w:r>
+      <w:proofErr w:type="gramEnd"/>
+      <w:r>
+        <w:rPr>
+          <w:rFonts w:ascii="Arial Narrow" w:hAnsi="Arial Narrow"/>
+        </w:rPr>
+        <w:t xml:space="preserve"> ID which contain some word (you didn’t know the full ID word)</w:t>
+      </w:r>
+    </w:p>
+    <w:p>
+      <w:pPr>
+        <w:pStyle w:val="HTMLPreformatted"/>
+        <w:shd w:val="clear" w:color="auto" w:fill="FFFFFF"/>
+        <w:rPr>
+          <w:rFonts w:ascii="Arial Narrow" w:hAnsi="Arial Narrow"/>
+        </w:rPr>
+      </w:pPr>
+    </w:p>
+    <w:p>
+      <w:pPr>
+        <w:shd w:val="clear" w:color="auto" w:fill="FFFFFF"/>
+        <w:tabs>
+          <w:tab w:val="left" w:pos="916"/>
+          <w:tab w:val="left" w:pos="1832"/>
+          <w:tab w:val="left" w:pos="2748"/>
+          <w:tab w:val="left" w:pos="3664"/>
+          <w:tab w:val="left" w:pos="4580"/>
+          <w:tab w:val="left" w:pos="5496"/>
+          <w:tab w:val="left" w:pos="6412"/>
+          <w:tab w:val="left" w:pos="7328"/>
+          <w:tab w:val="left" w:pos="8244"/>
+          <w:tab w:val="left" w:pos="9160"/>
+          <w:tab w:val="left" w:pos="10076"/>
+          <w:tab w:val="left" w:pos="10992"/>
+          <w:tab w:val="left" w:pos="11908"/>
+          <w:tab w:val="left" w:pos="12824"/>
+          <w:tab w:val="left" w:pos="13740"/>
+          <w:tab w:val="left" w:pos="14656"/>
+        </w:tabs>
+        <w:spacing w:after="0" w:line="240" w:lineRule="auto"/>
+        <w:rPr>
+          <w:rFonts w:ascii="Arial Narrow" w:eastAsia="Times New Roman" w:hAnsi="Arial Narrow" w:cs="Courier New"/>
+          <w:iCs/>
+          <w:color w:val="8C8C8C"/>
+          <w:sz w:val="20"/>
+          <w:szCs w:val="20"/>
+        </w:rPr>
+      </w:pPr>
+      <w:r>
+        <w:rPr>
+          <w:rFonts w:ascii="Arial Narrow" w:eastAsia="Times New Roman" w:hAnsi="Arial Narrow" w:cs="Courier New"/>
+          <w:iCs/>
+          <w:color w:val="8C8C8C"/>
+          <w:sz w:val="20"/>
+          <w:szCs w:val="20"/>
+        </w:rPr>
+        <w:t># CSS selector</w:t>
+      </w:r>
+      <w:r>
+        <w:rPr>
+          <w:rFonts w:ascii="Arial Narrow" w:eastAsia="Times New Roman" w:hAnsi="Arial Narrow" w:cs="Courier New"/>
+          <w:iCs/>
+          <w:color w:val="8C8C8C"/>
+          <w:sz w:val="20"/>
+          <w:szCs w:val="20"/>
+        </w:rPr>
+        <w:br/>
+        <w:t xml:space="preserve"># </w:t>
+      </w:r>
+      <w:proofErr w:type="spellStart"/>
+      <w:r>
+        <w:rPr>
+          <w:rFonts w:ascii="Arial Narrow" w:eastAsia="Times New Roman" w:hAnsi="Arial Narrow" w:cs="Courier New"/>
+          <w:iCs/>
+          <w:color w:val="8C8C8C"/>
+          <w:sz w:val="20"/>
+          <w:szCs w:val="20"/>
+        </w:rPr>
+        <w:t>valuetofind</w:t>
+      </w:r>
+      <w:proofErr w:type="spellEnd"/>
+      <w:r>
+        <w:rPr>
+          <w:rFonts w:ascii="Arial Narrow" w:eastAsia="Times New Roman" w:hAnsi="Arial Narrow" w:cs="Courier New"/>
+          <w:iCs/>
+          <w:color w:val="8C8C8C"/>
+          <w:sz w:val="20"/>
+          <w:szCs w:val="20"/>
+        </w:rPr>
+        <w:t xml:space="preserve"> = </w:t>
+      </w:r>
+      <w:proofErr w:type="gramStart"/>
+      <w:r>
+        <w:rPr>
+          <w:rFonts w:ascii="Arial Narrow" w:eastAsia="Times New Roman" w:hAnsi="Arial Narrow" w:cs="Courier New"/>
+          <w:iCs/>
+          <w:color w:val="8C8C8C"/>
+          <w:sz w:val="20"/>
+          <w:szCs w:val="20"/>
+        </w:rPr>
+        <w:t>'input[</w:t>
+      </w:r>
+      <w:proofErr w:type="gramEnd"/>
+      <w:r>
+        <w:rPr>
+          <w:rFonts w:ascii="Arial Narrow" w:eastAsia="Times New Roman" w:hAnsi="Arial Narrow" w:cs="Courier New"/>
+          <w:iCs/>
+          <w:color w:val="8C8C8C"/>
+          <w:sz w:val="20"/>
+          <w:szCs w:val="20"/>
+        </w:rPr>
+        <w:t>id*="</w:t>
+      </w:r>
+      <w:proofErr w:type="spellStart"/>
+      <w:r>
+        <w:rPr>
+          <w:rFonts w:ascii="Arial Narrow" w:eastAsia="Times New Roman" w:hAnsi="Arial Narrow" w:cs="Courier New"/>
+          <w:iCs/>
+          <w:color w:val="8C8C8C"/>
+          <w:sz w:val="20"/>
+          <w:szCs w:val="20"/>
+        </w:rPr>
+        <w:t>uniqName</w:t>
+      </w:r>
+      <w:proofErr w:type="spellEnd"/>
+      <w:r>
+        <w:rPr>
+          <w:rFonts w:ascii="Arial Narrow" w:eastAsia="Times New Roman" w:hAnsi="Arial Narrow" w:cs="Courier New"/>
+          <w:iCs/>
+          <w:color w:val="8C8C8C"/>
+          <w:sz w:val="20"/>
+          <w:szCs w:val="20"/>
+        </w:rPr>
+        <w:t>_"]'</w:t>
+      </w:r>
+      <w:r>
+        <w:rPr>
+          <w:rFonts w:ascii="Arial Narrow" w:eastAsia="Times New Roman" w:hAnsi="Arial Narrow" w:cs="Courier New"/>
+          <w:iCs/>
+          <w:color w:val="8C8C8C"/>
+          <w:sz w:val="20"/>
+          <w:szCs w:val="20"/>
+        </w:rPr>
+        <w:br/>
+        <w:t xml:space="preserve"># </w:t>
+      </w:r>
+      <w:proofErr w:type="spellStart"/>
+      <w:r>
+        <w:rPr>
+          <w:rFonts w:ascii="Arial Narrow" w:eastAsia="Times New Roman" w:hAnsi="Arial Narrow" w:cs="Courier New"/>
+          <w:iCs/>
+          <w:color w:val="8C8C8C"/>
+          <w:sz w:val="20"/>
+          <w:szCs w:val="20"/>
+        </w:rPr>
+        <w:t>list_ids</w:t>
+      </w:r>
+      <w:proofErr w:type="spellEnd"/>
+      <w:r>
+        <w:rPr>
+          <w:rFonts w:ascii="Arial Narrow" w:eastAsia="Times New Roman" w:hAnsi="Arial Narrow" w:cs="Courier New"/>
+          <w:iCs/>
+          <w:color w:val="8C8C8C"/>
+          <w:sz w:val="20"/>
+          <w:szCs w:val="20"/>
+        </w:rPr>
+        <w:t xml:space="preserve"> = </w:t>
+      </w:r>
+      <w:proofErr w:type="spellStart"/>
+      <w:r>
+        <w:rPr>
+          <w:rFonts w:ascii="Arial Narrow" w:eastAsia="Times New Roman" w:hAnsi="Arial Narrow" w:cs="Courier New"/>
+          <w:iCs/>
+          <w:color w:val="8C8C8C"/>
+          <w:sz w:val="20"/>
+          <w:szCs w:val="20"/>
+        </w:rPr>
+        <w:t>driver.find_elements_by_css_selector</w:t>
+      </w:r>
+      <w:proofErr w:type="spellEnd"/>
+      <w:r>
+        <w:rPr>
+          <w:rFonts w:ascii="Arial Narrow" w:eastAsia="Times New Roman" w:hAnsi="Arial Narrow" w:cs="Courier New"/>
+          <w:iCs/>
+          <w:color w:val="8C8C8C"/>
+          <w:sz w:val="20"/>
+          <w:szCs w:val="20"/>
+        </w:rPr>
+        <w:t>(</w:t>
+      </w:r>
+      <w:proofErr w:type="spellStart"/>
+      <w:r>
+        <w:rPr>
+          <w:rFonts w:ascii="Arial Narrow" w:eastAsia="Times New Roman" w:hAnsi="Arial Narrow" w:cs="Courier New"/>
+          <w:iCs/>
+          <w:color w:val="8C8C8C"/>
+          <w:sz w:val="20"/>
+          <w:szCs w:val="20"/>
+        </w:rPr>
+        <w:t>valuetofind</w:t>
+      </w:r>
+      <w:proofErr w:type="spellEnd"/>
+      <w:r>
+        <w:rPr>
+          <w:rFonts w:ascii="Arial Narrow" w:eastAsia="Times New Roman" w:hAnsi="Arial Narrow" w:cs="Courier New"/>
+          <w:iCs/>
+          <w:color w:val="8C8C8C"/>
+          <w:sz w:val="20"/>
+          <w:szCs w:val="20"/>
+        </w:rPr>
+        <w:t>)</w:t>
+      </w:r>
+    </w:p>
+    <w:p>
+      <w:pPr>
+        <w:shd w:val="clear" w:color="auto" w:fill="FFFFFF"/>
+        <w:tabs>
+          <w:tab w:val="left" w:pos="916"/>
+          <w:tab w:val="left" w:pos="1832"/>
+          <w:tab w:val="left" w:pos="2748"/>
+          <w:tab w:val="left" w:pos="3664"/>
+          <w:tab w:val="left" w:pos="4580"/>
+          <w:tab w:val="left" w:pos="5496"/>
+          <w:tab w:val="left" w:pos="6412"/>
+          <w:tab w:val="left" w:pos="7328"/>
+          <w:tab w:val="left" w:pos="8244"/>
+          <w:tab w:val="left" w:pos="9160"/>
+          <w:tab w:val="left" w:pos="10076"/>
+          <w:tab w:val="left" w:pos="10992"/>
+          <w:tab w:val="left" w:pos="11908"/>
+          <w:tab w:val="left" w:pos="12824"/>
+          <w:tab w:val="left" w:pos="13740"/>
+          <w:tab w:val="left" w:pos="14656"/>
+        </w:tabs>
+        <w:spacing w:after="0" w:line="240" w:lineRule="auto"/>
+        <w:rPr>
+          <w:rFonts w:ascii="Arial Narrow" w:eastAsia="Times New Roman" w:hAnsi="Arial Narrow" w:cs="Courier New"/>
+          <w:color w:val="080808"/>
+          <w:sz w:val="20"/>
+          <w:szCs w:val="20"/>
+        </w:rPr>
+      </w:pPr>
+      <w:r>
+        <w:rPr>
+          <w:rFonts w:ascii="Arial Narrow" w:eastAsia="Times New Roman" w:hAnsi="Arial Narrow" w:cs="Courier New"/>
+          <w:iCs/>
+          <w:color w:val="8C8C8C"/>
+          <w:sz w:val="20"/>
+          <w:szCs w:val="20"/>
+        </w:rPr>
+        <w:br/>
+        <w:t>#</w:t>
+      </w:r>
+      <w:r>
+        <w:rPr>
+          <w:rFonts w:ascii="Arial Narrow" w:eastAsia="Times New Roman" w:hAnsi="Arial Narrow" w:cs="Courier New"/>
+          <w:iCs/>
+          <w:color w:val="8C8C8C"/>
+          <w:sz w:val="20"/>
+          <w:szCs w:val="20"/>
+        </w:rPr>
+        <w:t xml:space="preserve"> XPATH</w:t>
+      </w:r>
+      <w:r>
+        <w:rPr>
+          <w:rFonts w:ascii="Arial Narrow" w:eastAsia="Times New Roman" w:hAnsi="Arial Narrow" w:cs="Courier New"/>
+          <w:iCs/>
+          <w:color w:val="8C8C8C"/>
+          <w:sz w:val="20"/>
+          <w:szCs w:val="20"/>
+        </w:rPr>
+        <w:br/>
+      </w:r>
+      <w:proofErr w:type="spellStart"/>
+      <w:r>
+        <w:rPr>
+          <w:rFonts w:ascii="Arial Narrow" w:eastAsia="Times New Roman" w:hAnsi="Arial Narrow" w:cs="Courier New"/>
+          <w:color w:val="080808"/>
+          <w:sz w:val="20"/>
+          <w:szCs w:val="20"/>
+        </w:rPr>
+        <w:t>valuetofind</w:t>
+      </w:r>
+      <w:proofErr w:type="spellEnd"/>
+      <w:r>
+        <w:rPr>
+          <w:rFonts w:ascii="Arial Narrow" w:eastAsia="Times New Roman" w:hAnsi="Arial Narrow" w:cs="Courier New"/>
+          <w:color w:val="080808"/>
+          <w:sz w:val="20"/>
+          <w:szCs w:val="20"/>
+        </w:rPr>
+        <w:t xml:space="preserve"> = </w:t>
+      </w:r>
+      <w:r>
+        <w:rPr>
+          <w:rFonts w:ascii="Arial Narrow" w:eastAsia="Times New Roman" w:hAnsi="Arial Narrow" w:cs="Courier New"/>
           <w:bCs/>
           <w:color w:val="008080"/>
-        </w:rPr>
-        <w:t>'//*[@class="form-row field-email"]/*/*[@class="</w:t>
-      </w:r>
-      <w:proofErr w:type="spellStart"/>
-      <w:r>
-        <w:rPr>
-          <w:rFonts w:ascii="Arial Narrow" w:hAnsi="Arial Narrow"/>
+          <w:sz w:val="20"/>
+          <w:szCs w:val="20"/>
+        </w:rPr>
+        <w:t>'//*[</w:t>
+      </w:r>
+      <w:proofErr w:type="gramStart"/>
+      <w:r>
+        <w:rPr>
+          <w:rFonts w:ascii="Arial Narrow" w:eastAsia="Times New Roman" w:hAnsi="Arial Narrow" w:cs="Courier New"/>
           <w:bCs/>
           <w:color w:val="008080"/>
-        </w:rPr>
-        <w:t>readonly</w:t>
-      </w:r>
-      <w:proofErr w:type="spellEnd"/>
-      <w:r>
-        <w:rPr>
-          <w:rFonts w:ascii="Arial Narrow" w:hAnsi="Arial Narrow"/>
+          <w:sz w:val="20"/>
+          <w:szCs w:val="20"/>
+        </w:rPr>
+        <w:t>contains(</w:t>
+      </w:r>
+      <w:proofErr w:type="gramEnd"/>
+      <w:r>
+        <w:rPr>
+          <w:rFonts w:ascii="Arial Narrow" w:eastAsia="Times New Roman" w:hAnsi="Arial Narrow" w:cs="Courier New"/>
           <w:bCs/>
           <w:color w:val="008080"/>
-        </w:rPr>
-        <w:t>"]'</w:t>
-      </w:r>
-      <w:r>
-        <w:rPr>
-          <w:rFonts w:ascii="Arial Narrow" w:hAnsi="Arial Narrow"/>
-          <w:color w:val="080808"/>
-        </w:rPr>
-        <w:t>).text</w:t>
-      </w:r>
-    </w:p>
-    <w:p>
-      <w:pPr>
-        <w:pStyle w:val="HTMLPreformatted"/>
+          <w:sz w:val="20"/>
+          <w:szCs w:val="20"/>
+        </w:rPr>
+        <w:t>@id, "</w:t>
+      </w:r>
+      <w:proofErr w:type="spellStart"/>
+      <w:r>
+        <w:rPr>
+          <w:rFonts w:ascii="Arial Narrow" w:eastAsia="Times New Roman" w:hAnsi="Arial Narrow" w:cs="Courier New"/>
+          <w:bCs/>
+          <w:color w:val="008080"/>
+          <w:sz w:val="20"/>
+          <w:szCs w:val="20"/>
+        </w:rPr>
+        <w:t>uniqName</w:t>
+      </w:r>
+      <w:proofErr w:type="spellEnd"/>
+      <w:r>
+        <w:rPr>
+          <w:rFonts w:ascii="Arial Narrow" w:eastAsia="Times New Roman" w:hAnsi="Arial Narrow" w:cs="Courier New"/>
+          <w:bCs/>
+          <w:color w:val="008080"/>
+          <w:sz w:val="20"/>
+          <w:szCs w:val="20"/>
+        </w:rPr>
+        <w:t>_")]'</w:t>
+      </w:r>
+      <w:r>
+        <w:rPr>
+          <w:rFonts w:ascii="Arial Narrow" w:eastAsia="Times New Roman" w:hAnsi="Arial Narrow" w:cs="Courier New"/>
+          <w:bCs/>
+          <w:color w:val="008080"/>
+          <w:sz w:val="20"/>
+          <w:szCs w:val="20"/>
+        </w:rPr>
+        <w:br/>
+      </w:r>
+      <w:proofErr w:type="spellStart"/>
+      <w:r>
+        <w:rPr>
+          <w:rFonts w:ascii="Arial Narrow" w:eastAsia="Times New Roman" w:hAnsi="Arial Narrow" w:cs="Courier New"/>
+          <w:color w:val="080808"/>
+          <w:sz w:val="20"/>
+          <w:szCs w:val="20"/>
+        </w:rPr>
+        <w:t>list_ids</w:t>
+      </w:r>
+      <w:proofErr w:type="spellEnd"/>
+      <w:r>
+        <w:rPr>
+          <w:rFonts w:ascii="Arial Narrow" w:eastAsia="Times New Roman" w:hAnsi="Arial Narrow" w:cs="Courier New"/>
+          <w:color w:val="080808"/>
+          <w:sz w:val="20"/>
+          <w:szCs w:val="20"/>
+        </w:rPr>
+        <w:t xml:space="preserve"> = </w:t>
+      </w:r>
+      <w:proofErr w:type="spellStart"/>
+      <w:r>
+        <w:rPr>
+          <w:rFonts w:ascii="Arial Narrow" w:eastAsia="Times New Roman" w:hAnsi="Arial Narrow" w:cs="Courier New"/>
+          <w:color w:val="080808"/>
+          <w:sz w:val="20"/>
+          <w:szCs w:val="20"/>
+        </w:rPr>
+        <w:t>driver.find_elements_by_xpath</w:t>
+      </w:r>
+      <w:proofErr w:type="spellEnd"/>
+      <w:r>
+        <w:rPr>
+          <w:rFonts w:ascii="Arial Narrow" w:eastAsia="Times New Roman" w:hAnsi="Arial Narrow" w:cs="Courier New"/>
+          <w:color w:val="080808"/>
+          <w:sz w:val="20"/>
+          <w:szCs w:val="20"/>
+        </w:rPr>
+        <w:t>(</w:t>
+      </w:r>
+      <w:proofErr w:type="spellStart"/>
+      <w:r>
+        <w:rPr>
+          <w:rFonts w:ascii="Arial Narrow" w:eastAsia="Times New Roman" w:hAnsi="Arial Narrow" w:cs="Courier New"/>
+          <w:color w:val="080808"/>
+          <w:sz w:val="20"/>
+          <w:szCs w:val="20"/>
+        </w:rPr>
+        <w:t>valuetofind</w:t>
+      </w:r>
+      <w:proofErr w:type="spellEnd"/>
+      <w:r>
+        <w:rPr>
+          <w:rFonts w:ascii="Arial Narrow" w:eastAsia="Times New Roman" w:hAnsi="Arial Narrow" w:cs="Courier New"/>
+          <w:color w:val="080808"/>
+          <w:sz w:val="20"/>
+          <w:szCs w:val="20"/>
+        </w:rPr>
+        <w:t>)</w:t>
+      </w:r>
+    </w:p>
+    <w:p>
+      <w:pPr>
         <w:shd w:val="clear" w:color="auto" w:fill="FFFFFF"/>
-        <w:rPr>
-          <w:rFonts w:ascii="Arial Narrow" w:hAnsi="Arial Narrow"/>
-        </w:rPr>
-      </w:pPr>
-    </w:p>
-    <w:p>
-      <w:pPr>
-        <w:pStyle w:val="HTMLPreformatted"/>
-        <w:shd w:val="clear" w:color="auto" w:fill="FFFFFF"/>
-        <w:rPr>
-          <w:rFonts w:ascii="Arial Narrow" w:hAnsi="Arial Narrow"/>
-        </w:rPr>
-      </w:pPr>
-      <w:r>
-        <w:rPr>
-          <w:rFonts w:ascii="Arial Narrow" w:hAnsi="Arial Narrow"/>
-        </w:rPr>
-        <w:t xml:space="preserve">10) </w:t>
+        <w:tabs>
+          <w:tab w:val="left" w:pos="916"/>
+          <w:tab w:val="left" w:pos="1832"/>
+          <w:tab w:val="left" w:pos="2748"/>
+          <w:tab w:val="left" w:pos="3664"/>
+          <w:tab w:val="left" w:pos="4580"/>
+          <w:tab w:val="left" w:pos="5496"/>
+          <w:tab w:val="left" w:pos="6412"/>
+          <w:tab w:val="left" w:pos="7328"/>
+          <w:tab w:val="left" w:pos="8244"/>
+          <w:tab w:val="left" w:pos="9160"/>
+          <w:tab w:val="left" w:pos="10076"/>
+          <w:tab w:val="left" w:pos="10992"/>
+          <w:tab w:val="left" w:pos="11908"/>
+          <w:tab w:val="left" w:pos="12824"/>
+          <w:tab w:val="left" w:pos="13740"/>
+          <w:tab w:val="left" w:pos="14656"/>
+        </w:tabs>
+        <w:spacing w:after="0" w:line="240" w:lineRule="auto"/>
+        <w:rPr>
+          <w:rFonts w:ascii="Arial Narrow" w:hAnsi="Arial Narrow"/>
+        </w:rPr>
+      </w:pPr>
+      <w:r>
+        <w:rPr>
+          <w:rFonts w:ascii="Arial Narrow" w:eastAsia="Times New Roman" w:hAnsi="Arial Narrow" w:cs="Courier New"/>
+          <w:color w:val="080808"/>
+          <w:sz w:val="20"/>
+          <w:szCs w:val="20"/>
+        </w:rPr>
+        <w:br/>
+      </w:r>
+      <w:r>
+        <w:rPr>
+          <w:rFonts w:ascii="Arial Narrow" w:hAnsi="Arial Narrow"/>
+        </w:rPr>
+        <w:t xml:space="preserve">13) </w:t>
       </w:r>
     </w:p>
     <w:sectPr>

</xml_diff>

<commit_message>
2021.01.13 just some small works/changes
</commit_message>
<xml_diff>
--- a/selenium_note_20201221_advanced.docx
+++ b/selenium_note_20201221_advanced.docx
@@ -6403,8 +6403,6 @@
         </w:rPr>
         <w:t>).text</w:t>
       </w:r>
-      <w:bookmarkStart w:id="0" w:name="_GoBack"/>
-      <w:bookmarkEnd w:id="0"/>
     </w:p>
     <w:p>
       <w:pPr>
@@ -7260,6 +7258,915 @@
     </w:p>
     <w:p>
       <w:pPr>
+        <w:pStyle w:val="HTMLPreformatted"/>
+        <w:shd w:val="clear" w:color="auto" w:fill="FFFFFF"/>
+        <w:rPr>
+          <w:rFonts w:ascii="Arial Narrow" w:hAnsi="Arial Narrow"/>
+          <w:color w:val="080808"/>
+        </w:rPr>
+      </w:pPr>
+      <w:r>
+        <w:rPr>
+          <w:rFonts w:ascii="Arial Narrow" w:hAnsi="Arial Narrow"/>
+          <w:color w:val="080808"/>
+        </w:rPr>
+        <w:br/>
+      </w:r>
+      <w:r>
+        <w:rPr>
+          <w:rFonts w:ascii="Arial Narrow" w:hAnsi="Arial Narrow"/>
+          <w:color w:val="080808"/>
+        </w:rPr>
+        <w:t>13) Width &amp; Height browser's display window</w:t>
+      </w:r>
+      <w:r>
+        <w:rPr>
+          <w:rFonts w:ascii="Arial Narrow" w:hAnsi="Arial Narrow"/>
+          <w:color w:val="080808"/>
+        </w:rPr>
+        <w:br/>
+      </w:r>
+      <w:r>
+        <w:rPr>
+          <w:rFonts w:ascii="Arial Narrow" w:hAnsi="Arial Narrow"/>
+          <w:color w:val="080808"/>
+        </w:rPr>
+        <w:br/>
+      </w:r>
+      <w:proofErr w:type="spellStart"/>
+      <w:r>
+        <w:rPr>
+          <w:rFonts w:ascii="Arial Narrow" w:hAnsi="Arial Narrow"/>
+          <w:color w:val="080808"/>
+        </w:rPr>
+        <w:t>lebar</w:t>
+      </w:r>
+      <w:proofErr w:type="spellEnd"/>
+      <w:r>
+        <w:rPr>
+          <w:rFonts w:ascii="Arial Narrow" w:hAnsi="Arial Narrow"/>
+          <w:color w:val="080808"/>
+        </w:rPr>
+        <w:t xml:space="preserve"> = </w:t>
+      </w:r>
+      <w:proofErr w:type="spellStart"/>
+      <w:r>
+        <w:rPr>
+          <w:rFonts w:ascii="Arial Narrow" w:hAnsi="Arial Narrow"/>
+          <w:color w:val="080808"/>
+        </w:rPr>
+        <w:t>driver.execute_script</w:t>
+      </w:r>
+      <w:proofErr w:type="spellEnd"/>
+      <w:r>
+        <w:rPr>
+          <w:rFonts w:ascii="Arial Narrow" w:hAnsi="Arial Narrow"/>
+          <w:color w:val="4F6228" w:themeColor="accent3" w:themeShade="80"/>
+        </w:rPr>
+        <w:t xml:space="preserve">("return </w:t>
+      </w:r>
+      <w:proofErr w:type="spellStart"/>
+      <w:r>
+        <w:rPr>
+          <w:rFonts w:ascii="Arial Narrow" w:hAnsi="Arial Narrow"/>
+          <w:color w:val="4F6228" w:themeColor="accent3" w:themeShade="80"/>
+        </w:rPr>
+        <w:t>window.innerWidth</w:t>
+      </w:r>
+      <w:proofErr w:type="spellEnd"/>
+      <w:r>
+        <w:rPr>
+          <w:rFonts w:ascii="Arial Narrow" w:hAnsi="Arial Narrow"/>
+          <w:color w:val="4F6228" w:themeColor="accent3" w:themeShade="80"/>
+        </w:rPr>
+        <w:t>")</w:t>
+      </w:r>
+      <w:r>
+        <w:rPr>
+          <w:rFonts w:ascii="Arial Narrow" w:hAnsi="Arial Narrow"/>
+          <w:color w:val="080808"/>
+        </w:rPr>
+        <w:br/>
+        <w:t xml:space="preserve">print('LEBAR = ', </w:t>
+      </w:r>
+      <w:proofErr w:type="spellStart"/>
+      <w:r>
+        <w:rPr>
+          <w:rFonts w:ascii="Arial Narrow" w:hAnsi="Arial Narrow"/>
+          <w:color w:val="080808"/>
+        </w:rPr>
+        <w:t>lebar</w:t>
+      </w:r>
+      <w:proofErr w:type="spellEnd"/>
+      <w:r>
+        <w:rPr>
+          <w:rFonts w:ascii="Arial Narrow" w:hAnsi="Arial Narrow"/>
+          <w:color w:val="080808"/>
+        </w:rPr>
+        <w:t>)</w:t>
+      </w:r>
+      <w:r>
+        <w:rPr>
+          <w:rFonts w:ascii="Arial Narrow" w:hAnsi="Arial Narrow"/>
+          <w:color w:val="080808"/>
+        </w:rPr>
+        <w:br/>
+      </w:r>
+      <w:proofErr w:type="spellStart"/>
+      <w:r>
+        <w:rPr>
+          <w:rFonts w:ascii="Arial Narrow" w:hAnsi="Arial Narrow"/>
+          <w:color w:val="080808"/>
+        </w:rPr>
+        <w:t>tinggi</w:t>
+      </w:r>
+      <w:proofErr w:type="spellEnd"/>
+      <w:r>
+        <w:rPr>
+          <w:rFonts w:ascii="Arial Narrow" w:hAnsi="Arial Narrow"/>
+          <w:color w:val="080808"/>
+        </w:rPr>
+        <w:t xml:space="preserve"> = </w:t>
+      </w:r>
+      <w:proofErr w:type="spellStart"/>
+      <w:r>
+        <w:rPr>
+          <w:rFonts w:ascii="Arial Narrow" w:hAnsi="Arial Narrow"/>
+          <w:color w:val="080808"/>
+        </w:rPr>
+        <w:t>driver.execute_script</w:t>
+      </w:r>
+      <w:proofErr w:type="spellEnd"/>
+      <w:r>
+        <w:rPr>
+          <w:rFonts w:ascii="Arial Narrow" w:hAnsi="Arial Narrow"/>
+          <w:color w:val="4F6228" w:themeColor="accent3" w:themeShade="80"/>
+        </w:rPr>
+        <w:t xml:space="preserve">("return </w:t>
+      </w:r>
+      <w:proofErr w:type="spellStart"/>
+      <w:r>
+        <w:rPr>
+          <w:rFonts w:ascii="Arial Narrow" w:hAnsi="Arial Narrow"/>
+          <w:color w:val="4F6228" w:themeColor="accent3" w:themeShade="80"/>
+        </w:rPr>
+        <w:t>window.innerHeight</w:t>
+      </w:r>
+      <w:proofErr w:type="spellEnd"/>
+      <w:r>
+        <w:rPr>
+          <w:rFonts w:ascii="Arial Narrow" w:hAnsi="Arial Narrow"/>
+          <w:color w:val="4F6228" w:themeColor="accent3" w:themeShade="80"/>
+        </w:rPr>
+        <w:t>")</w:t>
+      </w:r>
+      <w:r>
+        <w:rPr>
+          <w:rFonts w:ascii="Arial Narrow" w:hAnsi="Arial Narrow"/>
+          <w:color w:val="080808"/>
+        </w:rPr>
+        <w:br/>
+        <w:t xml:space="preserve">print('TINGGI = ', </w:t>
+      </w:r>
+      <w:proofErr w:type="spellStart"/>
+      <w:r>
+        <w:rPr>
+          <w:rFonts w:ascii="Arial Narrow" w:hAnsi="Arial Narrow"/>
+          <w:color w:val="080808"/>
+        </w:rPr>
+        <w:t>tinggi</w:t>
+      </w:r>
+      <w:proofErr w:type="spellEnd"/>
+      <w:r>
+        <w:rPr>
+          <w:rFonts w:ascii="Arial Narrow" w:hAnsi="Arial Narrow"/>
+          <w:color w:val="080808"/>
+        </w:rPr>
+        <w:t>)</w:t>
+      </w:r>
+      <w:r>
+        <w:rPr>
+          <w:rFonts w:ascii="Arial Narrow" w:hAnsi="Arial Narrow"/>
+          <w:color w:val="080808"/>
+        </w:rPr>
+        <w:br/>
+      </w:r>
+      <w:r>
+        <w:rPr>
+          <w:rFonts w:ascii="Arial Narrow" w:hAnsi="Arial Narrow"/>
+          <w:color w:val="080808"/>
+        </w:rPr>
+        <w:br/>
+        <w:t xml:space="preserve">14) XPATH - using AND </w:t>
+      </w:r>
+      <w:proofErr w:type="spellStart"/>
+      <w:r>
+        <w:rPr>
+          <w:rFonts w:ascii="Arial Narrow" w:hAnsi="Arial Narrow"/>
+          <w:color w:val="080808"/>
+        </w:rPr>
+        <w:t>and</w:t>
+      </w:r>
+      <w:proofErr w:type="spellEnd"/>
+      <w:r>
+        <w:rPr>
+          <w:rFonts w:ascii="Arial Narrow" w:hAnsi="Arial Narrow"/>
+          <w:color w:val="080808"/>
+        </w:rPr>
+        <w:t xml:space="preserve"> OR (example only)</w:t>
+      </w:r>
+      <w:r>
+        <w:rPr>
+          <w:rFonts w:ascii="Arial Narrow" w:hAnsi="Arial Narrow"/>
+          <w:color w:val="080808"/>
+        </w:rPr>
+        <w:br/>
+      </w:r>
+      <w:r>
+        <w:rPr>
+          <w:rFonts w:ascii="Arial Narrow" w:hAnsi="Arial Narrow"/>
+          <w:color w:val="080808"/>
+        </w:rPr>
+        <w:br/>
+        <w:t xml:space="preserve">&lt;div </w:t>
+      </w:r>
+      <w:proofErr w:type="spellStart"/>
+      <w:r>
+        <w:rPr>
+          <w:rFonts w:ascii="Arial Narrow" w:hAnsi="Arial Narrow"/>
+          <w:color w:val="080808"/>
+        </w:rPr>
+        <w:t>tabindex</w:t>
+      </w:r>
+      <w:proofErr w:type="spellEnd"/>
+      <w:r>
+        <w:rPr>
+          <w:rFonts w:ascii="Arial Narrow" w:hAnsi="Arial Narrow"/>
+          <w:color w:val="080808"/>
+        </w:rPr>
+        <w:t>="-1" class="chart-container" style="width: 1015px; height: 694px;"&gt;</w:t>
+      </w:r>
+      <w:r>
+        <w:rPr>
+          <w:rFonts w:ascii="Arial Narrow" w:hAnsi="Arial Narrow"/>
+          <w:color w:val="080808"/>
+        </w:rPr>
+        <w:br/>
+        <w:t xml:space="preserve">    &lt;div class="</w:t>
+      </w:r>
+      <w:proofErr w:type="spellStart"/>
+      <w:r>
+        <w:rPr>
+          <w:rFonts w:ascii="Arial Narrow" w:hAnsi="Arial Narrow"/>
+          <w:color w:val="080808"/>
+        </w:rPr>
+        <w:t>chartLayer</w:t>
+      </w:r>
+      <w:proofErr w:type="spellEnd"/>
+      <w:r>
+        <w:rPr>
+          <w:rFonts w:ascii="Arial Narrow" w:hAnsi="Arial Narrow"/>
+          <w:color w:val="080808"/>
+        </w:rPr>
+        <w:t>" style="width: 1015px; height: 560px;"&gt;</w:t>
+      </w:r>
+      <w:r>
+        <w:rPr>
+          <w:rFonts w:ascii="Arial Narrow" w:hAnsi="Arial Narrow"/>
+          <w:color w:val="080808"/>
+        </w:rPr>
+        <w:br/>
+        <w:t xml:space="preserve">        &lt;div class="clip-path" style="width: 955px; height: 561px; margin-top: 0px; margin-left: 0px;"&gt;</w:t>
+      </w:r>
+      <w:r>
+        <w:rPr>
+          <w:rFonts w:ascii="Arial Narrow" w:hAnsi="Arial Narrow"/>
+          <w:color w:val="080808"/>
+        </w:rPr>
+        <w:br/>
+        <w:t>................</w:t>
+      </w:r>
+      <w:r>
+        <w:rPr>
+          <w:rFonts w:ascii="Arial Narrow" w:hAnsi="Arial Narrow"/>
+          <w:color w:val="080808"/>
+        </w:rPr>
+        <w:br/>
+        <w:t xml:space="preserve">&lt;div </w:t>
+      </w:r>
+      <w:proofErr w:type="spellStart"/>
+      <w:r>
+        <w:rPr>
+          <w:rFonts w:ascii="Arial Narrow" w:hAnsi="Arial Narrow"/>
+          <w:color w:val="080808"/>
+        </w:rPr>
+        <w:t>tabindex</w:t>
+      </w:r>
+      <w:proofErr w:type="spellEnd"/>
+      <w:r>
+        <w:rPr>
+          <w:rFonts w:ascii="Arial Narrow" w:hAnsi="Arial Narrow"/>
+          <w:color w:val="080808"/>
+        </w:rPr>
+        <w:t xml:space="preserve">="-1" class="chart-container </w:t>
+      </w:r>
+      <w:proofErr w:type="spellStart"/>
+      <w:r>
+        <w:rPr>
+          <w:rFonts w:ascii="Arial Narrow" w:hAnsi="Arial Narrow"/>
+          <w:color w:val="080808"/>
+        </w:rPr>
+        <w:t>draggable</w:t>
+      </w:r>
+      <w:proofErr w:type="spellEnd"/>
+      <w:r>
+        <w:rPr>
+          <w:rFonts w:ascii="Arial Narrow" w:hAnsi="Arial Narrow"/>
+          <w:color w:val="080808"/>
+        </w:rPr>
+        <w:t>" style="width: 1015px; height: 694px;"&gt;</w:t>
+      </w:r>
+      <w:r>
+        <w:rPr>
+          <w:rFonts w:ascii="Arial Narrow" w:hAnsi="Arial Narrow"/>
+          <w:color w:val="080808"/>
+        </w:rPr>
+        <w:br/>
+        <w:t xml:space="preserve">    &lt;div class="</w:t>
+      </w:r>
+      <w:proofErr w:type="spellStart"/>
+      <w:r>
+        <w:rPr>
+          <w:rFonts w:ascii="Arial Narrow" w:hAnsi="Arial Narrow"/>
+          <w:color w:val="080808"/>
+        </w:rPr>
+        <w:t>chartLayer</w:t>
+      </w:r>
+      <w:proofErr w:type="spellEnd"/>
+      <w:r>
+        <w:rPr>
+          <w:rFonts w:ascii="Arial Narrow" w:hAnsi="Arial Narrow"/>
+          <w:color w:val="080808"/>
+        </w:rPr>
+        <w:t>" style="width: 1015px; height: 560px;"&gt;</w:t>
+      </w:r>
+      <w:r>
+        <w:rPr>
+          <w:rFonts w:ascii="Arial Narrow" w:hAnsi="Arial Narrow"/>
+          <w:color w:val="080808"/>
+        </w:rPr>
+        <w:br/>
+        <w:t xml:space="preserve">        &lt;div class="clip-path" style="width: 955px; height: 561px; margin-top: 0px; margin-left: 0px;"&gt;</w:t>
+      </w:r>
+      <w:r>
+        <w:rPr>
+          <w:rFonts w:ascii="Arial Narrow" w:hAnsi="Arial Narrow"/>
+          <w:color w:val="080808"/>
+        </w:rPr>
+        <w:br/>
+        <w:t>................</w:t>
+      </w:r>
+      <w:r>
+        <w:rPr>
+          <w:rFonts w:ascii="Arial Narrow" w:hAnsi="Arial Narrow"/>
+          <w:color w:val="080808"/>
+        </w:rPr>
+        <w:br/>
+      </w:r>
+      <w:r>
+        <w:rPr>
+          <w:rFonts w:ascii="Arial Narrow" w:hAnsi="Arial Narrow"/>
+          <w:color w:val="080808"/>
+        </w:rPr>
+        <w:br/>
+      </w:r>
+      <w:proofErr w:type="spellStart"/>
+      <w:r>
+        <w:rPr>
+          <w:rFonts w:ascii="Arial Narrow" w:hAnsi="Arial Narrow"/>
+          <w:color w:val="080808"/>
+        </w:rPr>
+        <w:t>xp_baca</w:t>
+      </w:r>
+      <w:proofErr w:type="spellEnd"/>
+      <w:r>
+        <w:rPr>
+          <w:rFonts w:ascii="Arial Narrow" w:hAnsi="Arial Narrow"/>
+          <w:color w:val="080808"/>
+        </w:rPr>
+        <w:t xml:space="preserve"> = </w:t>
+      </w:r>
+      <w:r>
+        <w:rPr>
+          <w:rFonts w:ascii="Arial Narrow" w:hAnsi="Arial Narrow"/>
+          <w:color w:val="4F6228" w:themeColor="accent3" w:themeShade="80"/>
+        </w:rPr>
+        <w:t xml:space="preserve">'//*[((@class="chart-container") </w:t>
+      </w:r>
+      <w:r>
+        <w:rPr>
+          <w:rFonts w:ascii="Arial Narrow" w:hAnsi="Arial Narrow"/>
+          <w:color w:val="C00000"/>
+        </w:rPr>
+        <w:t>or</w:t>
+      </w:r>
+      <w:r>
+        <w:rPr>
+          <w:rFonts w:ascii="Arial Narrow" w:hAnsi="Arial Narrow"/>
+          <w:color w:val="4F6228" w:themeColor="accent3" w:themeShade="80"/>
+        </w:rPr>
+        <w:t xml:space="preserve"> (@class="chart-container </w:t>
+      </w:r>
+      <w:proofErr w:type="spellStart"/>
+      <w:r>
+        <w:rPr>
+          <w:rFonts w:ascii="Arial Narrow" w:hAnsi="Arial Narrow"/>
+          <w:color w:val="4F6228" w:themeColor="accent3" w:themeShade="80"/>
+        </w:rPr>
+        <w:t>draggable</w:t>
+      </w:r>
+      <w:proofErr w:type="spellEnd"/>
+      <w:r>
+        <w:rPr>
+          <w:rFonts w:ascii="Arial Narrow" w:hAnsi="Arial Narrow"/>
+          <w:color w:val="4F6228" w:themeColor="accent3" w:themeShade="80"/>
+        </w:rPr>
+        <w:t xml:space="preserve">")) </w:t>
+      </w:r>
+      <w:r>
+        <w:rPr>
+          <w:rFonts w:ascii="Arial Narrow" w:hAnsi="Arial Narrow"/>
+          <w:color w:val="C00000"/>
+        </w:rPr>
+        <w:t>and</w:t>
+      </w:r>
+      <w:r>
+        <w:rPr>
+          <w:rFonts w:ascii="Arial Narrow" w:hAnsi="Arial Narrow"/>
+          <w:color w:val="4F6228" w:themeColor="accent3" w:themeShade="80"/>
+        </w:rPr>
+        <w:t xml:space="preserve"> (@</w:t>
+      </w:r>
+      <w:proofErr w:type="spellStart"/>
+      <w:r>
+        <w:rPr>
+          <w:rFonts w:ascii="Arial Narrow" w:hAnsi="Arial Narrow"/>
+          <w:color w:val="4F6228" w:themeColor="accent3" w:themeShade="80"/>
+        </w:rPr>
+        <w:t>tabindex</w:t>
+      </w:r>
+      <w:proofErr w:type="spellEnd"/>
+      <w:r>
+        <w:rPr>
+          <w:rFonts w:ascii="Arial Narrow" w:hAnsi="Arial Narrow"/>
+          <w:color w:val="4F6228" w:themeColor="accent3" w:themeShade="80"/>
+        </w:rPr>
+        <w:t>="-1")]'</w:t>
+      </w:r>
+      <w:r>
+        <w:rPr>
+          <w:rFonts w:ascii="Arial Narrow" w:hAnsi="Arial Narrow"/>
+          <w:color w:val="080808"/>
+        </w:rPr>
+        <w:br/>
+      </w:r>
+      <w:proofErr w:type="spellStart"/>
+      <w:r>
+        <w:rPr>
+          <w:rFonts w:ascii="Arial Narrow" w:hAnsi="Arial Narrow"/>
+          <w:color w:val="080808"/>
+        </w:rPr>
+        <w:t>driver.find_elements_by_xpath</w:t>
+      </w:r>
+      <w:proofErr w:type="spellEnd"/>
+      <w:r>
+        <w:rPr>
+          <w:rFonts w:ascii="Arial Narrow" w:hAnsi="Arial Narrow"/>
+          <w:color w:val="080808"/>
+        </w:rPr>
+        <w:t>(</w:t>
+      </w:r>
+      <w:proofErr w:type="spellStart"/>
+      <w:r>
+        <w:rPr>
+          <w:rFonts w:ascii="Arial Narrow" w:hAnsi="Arial Narrow"/>
+          <w:color w:val="080808"/>
+        </w:rPr>
+        <w:t>xp_baca</w:t>
+      </w:r>
+      <w:proofErr w:type="spellEnd"/>
+      <w:r>
+        <w:rPr>
+          <w:rFonts w:ascii="Arial Narrow" w:hAnsi="Arial Narrow"/>
+          <w:color w:val="080808"/>
+        </w:rPr>
+        <w:t>)</w:t>
+      </w:r>
+      <w:r>
+        <w:rPr>
+          <w:rFonts w:ascii="Arial Narrow" w:hAnsi="Arial Narrow"/>
+          <w:color w:val="080808"/>
+        </w:rPr>
+        <w:br/>
+      </w:r>
+      <w:r>
+        <w:rPr>
+          <w:rFonts w:ascii="Arial Narrow" w:hAnsi="Arial Narrow"/>
+          <w:color w:val="080808"/>
+        </w:rPr>
+        <w:br/>
+      </w:r>
+      <w:r>
+        <w:rPr>
+          <w:rFonts w:ascii="Arial Narrow" w:hAnsi="Arial Narrow"/>
+          <w:color w:val="080808"/>
+        </w:rPr>
+        <w:t>15)</w:t>
+      </w:r>
+      <w:r>
+        <w:rPr>
+          <w:rFonts w:ascii="Arial Narrow" w:hAnsi="Arial Narrow"/>
+          <w:color w:val="080808"/>
+        </w:rPr>
+        <w:t xml:space="preserve"> list - to multi slicing</w:t>
+      </w:r>
+      <w:r>
+        <w:rPr>
+          <w:rFonts w:ascii="Arial Narrow" w:hAnsi="Arial Narrow"/>
+          <w:color w:val="080808"/>
+        </w:rPr>
+        <w:br/>
+      </w:r>
+      <w:r>
+        <w:rPr>
+          <w:rFonts w:ascii="Arial Narrow" w:hAnsi="Arial Narrow"/>
+          <w:color w:val="080808"/>
+        </w:rPr>
+        <w:br/>
+      </w:r>
+      <w:r>
+        <w:rPr>
+          <w:rFonts w:ascii="Arial Narrow" w:hAnsi="Arial Narrow"/>
+          <w:color w:val="080808"/>
+        </w:rPr>
+        <w:t xml:space="preserve"># </w:t>
+      </w:r>
+      <w:r>
+        <w:rPr>
+          <w:rFonts w:ascii="Arial Narrow" w:hAnsi="Arial Narrow"/>
+          <w:color w:val="080808"/>
+        </w:rPr>
+        <w:t>slice the list, then add it together</w:t>
+      </w:r>
+      <w:r>
+        <w:rPr>
+          <w:rFonts w:ascii="Arial Narrow" w:hAnsi="Arial Narrow"/>
+          <w:color w:val="080808"/>
+        </w:rPr>
+        <w:t xml:space="preserve"> – e.g. to list the </w:t>
+      </w:r>
+      <w:r>
+        <w:rPr>
+          <w:rFonts w:ascii="Arial Narrow" w:hAnsi="Arial Narrow"/>
+          <w:color w:val="080808"/>
+        </w:rPr>
+        <w:t>first 3 and last 2</w:t>
+      </w:r>
+      <w:r>
+        <w:rPr>
+          <w:rFonts w:ascii="Arial Narrow" w:hAnsi="Arial Narrow"/>
+          <w:color w:val="080808"/>
+        </w:rPr>
+        <w:t xml:space="preserve"> elements</w:t>
+      </w:r>
+      <w:r>
+        <w:rPr>
+          <w:rFonts w:ascii="Arial Narrow" w:hAnsi="Arial Narrow"/>
+          <w:color w:val="080808"/>
+        </w:rPr>
+        <w:br/>
+      </w:r>
+      <w:r>
+        <w:rPr>
+          <w:rFonts w:ascii="Arial Narrow" w:hAnsi="Arial Narrow"/>
+          <w:color w:val="080808"/>
+        </w:rPr>
+        <w:br/>
+        <w:t xml:space="preserve">test2 = </w:t>
+      </w:r>
+      <w:r>
+        <w:rPr>
+          <w:rFonts w:ascii="Arial Narrow" w:hAnsi="Arial Narrow"/>
+        </w:rPr>
+        <w:t>[</w:t>
+      </w:r>
+      <w:r>
+        <w:rPr>
+          <w:rFonts w:ascii="Arial Narrow" w:hAnsi="Arial Narrow"/>
+          <w:color w:val="943634" w:themeColor="accent2" w:themeShade="BF"/>
+        </w:rPr>
+        <w:t>'a', 'b', 'c', 'd', 'e', 'f</w:t>
+      </w:r>
+      <w:r>
+        <w:rPr>
+          <w:rFonts w:ascii="Arial Narrow" w:hAnsi="Arial Narrow"/>
+          <w:color w:val="943634" w:themeColor="accent2" w:themeShade="BF"/>
+        </w:rPr>
+        <w:t>', 'g', 'h', '</w:t>
+      </w:r>
+      <w:proofErr w:type="spellStart"/>
+      <w:r>
+        <w:rPr>
+          <w:rFonts w:ascii="Arial Narrow" w:hAnsi="Arial Narrow"/>
+          <w:color w:val="943634" w:themeColor="accent2" w:themeShade="BF"/>
+        </w:rPr>
+        <w:t>i</w:t>
+      </w:r>
+      <w:proofErr w:type="spellEnd"/>
+      <w:r>
+        <w:rPr>
+          <w:rFonts w:ascii="Arial Narrow" w:hAnsi="Arial Narrow"/>
+          <w:color w:val="943634" w:themeColor="accent2" w:themeShade="BF"/>
+        </w:rPr>
+        <w:t>', 'j', 'k', 'l'</w:t>
+      </w:r>
+      <w:r>
+        <w:rPr>
+          <w:rFonts w:ascii="Arial Narrow" w:hAnsi="Arial Narrow"/>
+        </w:rPr>
+        <w:t>]</w:t>
+      </w:r>
+      <w:r>
+        <w:rPr>
+          <w:rFonts w:ascii="Arial Narrow" w:hAnsi="Arial Narrow"/>
+          <w:color w:val="080808"/>
+        </w:rPr>
+        <w:br/>
+        <w:t xml:space="preserve">print(test2[0:3] + test2[-2:])   </w:t>
+      </w:r>
+      <w:r>
+        <w:rPr>
+          <w:rFonts w:ascii="Arial Narrow" w:hAnsi="Arial Narrow"/>
+          <w:color w:val="080808"/>
+        </w:rPr>
+        <w:br/>
+      </w:r>
+    </w:p>
+    <w:p>
+      <w:pPr>
+        <w:pStyle w:val="HTMLPreformatted"/>
+        <w:shd w:val="clear" w:color="auto" w:fill="FFFFFF"/>
+        <w:rPr>
+          <w:rFonts w:ascii="Arial Narrow" w:hAnsi="Arial Narrow"/>
+          <w:color w:val="080808"/>
+        </w:rPr>
+      </w:pPr>
+      <w:r>
+        <w:rPr>
+          <w:rFonts w:ascii="Arial Narrow" w:hAnsi="Arial Narrow"/>
+          <w:color w:val="080808"/>
+        </w:rPr>
+        <w:lastRenderedPageBreak/>
+        <w:t xml:space="preserve">16) </w:t>
+      </w:r>
+      <w:r>
+        <w:rPr>
+          <w:rFonts w:ascii="Arial Narrow" w:hAnsi="Arial Narrow"/>
+          <w:color w:val="080808"/>
+        </w:rPr>
+        <w:t xml:space="preserve">reverse </w:t>
+      </w:r>
+      <w:r>
+        <w:rPr>
+          <w:rFonts w:ascii="Arial Narrow" w:hAnsi="Arial Narrow"/>
+          <w:color w:val="080808"/>
+        </w:rPr>
+        <w:t xml:space="preserve">LIST  - use ‘[::-1]’ </w:t>
+      </w:r>
+      <w:bookmarkStart w:id="0" w:name="_GoBack"/>
+      <w:bookmarkEnd w:id="0"/>
+    </w:p>
+    <w:p>
+      <w:pPr>
+        <w:pStyle w:val="HTMLPreformatted"/>
+        <w:shd w:val="clear" w:color="auto" w:fill="FFFFFF"/>
+        <w:rPr>
+          <w:rFonts w:ascii="Arial Narrow" w:hAnsi="Arial Narrow"/>
+          <w:color w:val="080808"/>
+        </w:rPr>
+      </w:pPr>
+    </w:p>
+    <w:p>
+      <w:pPr>
+        <w:pStyle w:val="HTMLPreformatted"/>
+        <w:shd w:val="clear" w:color="auto" w:fill="FFFFFF"/>
+        <w:rPr>
+          <w:rFonts w:ascii="Arial Narrow" w:hAnsi="Arial Narrow"/>
+          <w:color w:val="080808"/>
+        </w:rPr>
+      </w:pPr>
+      <w:r>
+        <w:rPr>
+          <w:rFonts w:ascii="Arial Narrow" w:hAnsi="Arial Narrow"/>
+          <w:color w:val="080808"/>
+        </w:rPr>
+        <w:t>t</w:t>
+      </w:r>
+      <w:r>
+        <w:rPr>
+          <w:rFonts w:ascii="Arial Narrow" w:hAnsi="Arial Narrow"/>
+          <w:color w:val="080808"/>
+        </w:rPr>
+        <w:t>est</w:t>
+      </w:r>
+      <w:r>
+        <w:rPr>
+          <w:rFonts w:ascii="Arial Narrow" w:hAnsi="Arial Narrow"/>
+          <w:color w:val="080808"/>
+        </w:rPr>
+        <w:t>3</w:t>
+      </w:r>
+      <w:r>
+        <w:rPr>
+          <w:rFonts w:ascii="Arial Narrow" w:hAnsi="Arial Narrow"/>
+          <w:color w:val="080808"/>
+        </w:rPr>
+        <w:t xml:space="preserve"> = </w:t>
+      </w:r>
+      <w:r>
+        <w:rPr>
+          <w:rFonts w:ascii="Arial Narrow" w:hAnsi="Arial Narrow"/>
+        </w:rPr>
+        <w:t>[</w:t>
+      </w:r>
+      <w:r>
+        <w:rPr>
+          <w:rFonts w:ascii="Arial Narrow" w:hAnsi="Arial Narrow"/>
+          <w:color w:val="943634" w:themeColor="accent2" w:themeShade="BF"/>
+        </w:rPr>
+        <w:t>'a', 'b', 'c', 'd', 'e', 'f</w:t>
+      </w:r>
+      <w:r>
+        <w:rPr>
+          <w:rFonts w:ascii="Arial Narrow" w:hAnsi="Arial Narrow"/>
+          <w:color w:val="943634" w:themeColor="accent2" w:themeShade="BF"/>
+        </w:rPr>
+        <w:t>', 'g', 'h', '</w:t>
+      </w:r>
+      <w:proofErr w:type="spellStart"/>
+      <w:r>
+        <w:rPr>
+          <w:rFonts w:ascii="Arial Narrow" w:hAnsi="Arial Narrow"/>
+          <w:color w:val="943634" w:themeColor="accent2" w:themeShade="BF"/>
+        </w:rPr>
+        <w:t>i</w:t>
+      </w:r>
+      <w:proofErr w:type="spellEnd"/>
+      <w:r>
+        <w:rPr>
+          <w:rFonts w:ascii="Arial Narrow" w:hAnsi="Arial Narrow"/>
+          <w:color w:val="943634" w:themeColor="accent2" w:themeShade="BF"/>
+        </w:rPr>
+        <w:t>', 'j', 'k', 'l'</w:t>
+      </w:r>
+      <w:r>
+        <w:rPr>
+          <w:rFonts w:ascii="Arial Narrow" w:hAnsi="Arial Narrow"/>
+        </w:rPr>
+        <w:t>]</w:t>
+      </w:r>
+      <w:r>
+        <w:rPr>
+          <w:rFonts w:ascii="Arial Narrow" w:hAnsi="Arial Narrow"/>
+          <w:color w:val="080808"/>
+        </w:rPr>
+        <w:br/>
+        <w:t>print(test</w:t>
+      </w:r>
+      <w:r>
+        <w:rPr>
+          <w:rFonts w:ascii="Arial Narrow" w:hAnsi="Arial Narrow"/>
+          <w:color w:val="080808"/>
+        </w:rPr>
+        <w:t>3</w:t>
+      </w:r>
+      <w:r>
+        <w:rPr>
+          <w:rFonts w:ascii="Arial Narrow" w:hAnsi="Arial Narrow"/>
+          <w:color w:val="080808"/>
+        </w:rPr>
+        <w:t xml:space="preserve">)   </w:t>
+      </w:r>
+      <w:r>
+        <w:rPr>
+          <w:rFonts w:ascii="Arial Narrow" w:hAnsi="Arial Narrow"/>
+          <w:color w:val="080808"/>
+        </w:rPr>
+        <w:t xml:space="preserve">         </w:t>
+      </w:r>
+      <w:r>
+        <w:rPr>
+          <w:rFonts w:ascii="Arial Narrow" w:hAnsi="Arial Narrow"/>
+          <w:color w:val="080808"/>
+        </w:rPr>
+        <w:tab/>
+        <w:t># original list</w:t>
+      </w:r>
+    </w:p>
+    <w:p>
+      <w:pPr>
+        <w:pStyle w:val="HTMLPreformatted"/>
+        <w:shd w:val="clear" w:color="auto" w:fill="FFFFFF"/>
+        <w:rPr>
+          <w:rFonts w:ascii="Arial Narrow" w:hAnsi="Arial Narrow"/>
+          <w:color w:val="080808"/>
+        </w:rPr>
+      </w:pPr>
+      <w:proofErr w:type="gramStart"/>
+      <w:r>
+        <w:rPr>
+          <w:rFonts w:ascii="Arial Narrow" w:hAnsi="Arial Narrow"/>
+          <w:color w:val="080808"/>
+        </w:rPr>
+        <w:t>print(</w:t>
+      </w:r>
+      <w:proofErr w:type="gramEnd"/>
+      <w:r>
+        <w:rPr>
+          <w:rFonts w:ascii="Arial Narrow" w:hAnsi="Arial Narrow"/>
+          <w:color w:val="080808"/>
+        </w:rPr>
+        <w:t>test</w:t>
+      </w:r>
+      <w:r>
+        <w:rPr>
+          <w:rFonts w:ascii="Arial Narrow" w:hAnsi="Arial Narrow"/>
+          <w:color w:val="080808"/>
+        </w:rPr>
+        <w:t>3[::-1]</w:t>
+      </w:r>
+      <w:r>
+        <w:rPr>
+          <w:rFonts w:ascii="Arial Narrow" w:hAnsi="Arial Narrow"/>
+          <w:color w:val="080808"/>
+        </w:rPr>
+        <w:t xml:space="preserve">)   </w:t>
+      </w:r>
+      <w:r>
+        <w:rPr>
+          <w:rFonts w:ascii="Arial Narrow" w:hAnsi="Arial Narrow"/>
+          <w:color w:val="080808"/>
+        </w:rPr>
+        <w:t xml:space="preserve"> </w:t>
+      </w:r>
+      <w:r>
+        <w:rPr>
+          <w:rFonts w:ascii="Arial Narrow" w:hAnsi="Arial Narrow"/>
+          <w:color w:val="080808"/>
+        </w:rPr>
+        <w:tab/>
+        <w:t># reverse list</w:t>
+      </w:r>
+      <w:r>
+        <w:rPr>
+          <w:rFonts w:ascii="Arial Narrow" w:hAnsi="Arial Narrow"/>
+          <w:color w:val="080808"/>
+        </w:rPr>
+        <w:br/>
+      </w:r>
+    </w:p>
+    <w:p>
+      <w:pPr>
+        <w:pStyle w:val="HTMLPreformatted"/>
+        <w:shd w:val="clear" w:color="auto" w:fill="FFFFFF"/>
+        <w:rPr>
+          <w:rFonts w:ascii="Arial Narrow" w:hAnsi="Arial Narrow"/>
+          <w:color w:val="080808"/>
+        </w:rPr>
+      </w:pPr>
+    </w:p>
+    <w:p>
+      <w:pPr>
+        <w:pStyle w:val="HTMLPreformatted"/>
+        <w:shd w:val="clear" w:color="auto" w:fill="FFFFFF"/>
+        <w:rPr>
+          <w:rFonts w:ascii="Arial Narrow" w:hAnsi="Arial Narrow"/>
+          <w:color w:val="080808"/>
+        </w:rPr>
+      </w:pPr>
+    </w:p>
+    <w:p>
+      <w:pPr>
+        <w:pStyle w:val="HTMLPreformatted"/>
+        <w:shd w:val="clear" w:color="auto" w:fill="FFFFFF"/>
+        <w:rPr>
+          <w:rFonts w:ascii="Arial Narrow" w:hAnsi="Arial Narrow"/>
+          <w:color w:val="080808"/>
+        </w:rPr>
+      </w:pPr>
+    </w:p>
+    <w:p>
+      <w:pPr>
         <w:shd w:val="clear" w:color="auto" w:fill="FFFFFF"/>
         <w:tabs>
           <w:tab w:val="left" w:pos="916"/>
@@ -7284,21 +8191,6 @@
           <w:rFonts w:ascii="Arial Narrow" w:hAnsi="Arial Narrow"/>
         </w:rPr>
       </w:pPr>
-      <w:r>
-        <w:rPr>
-          <w:rFonts w:ascii="Arial Narrow" w:eastAsia="Times New Roman" w:hAnsi="Arial Narrow" w:cs="Courier New"/>
-          <w:color w:val="080808"/>
-          <w:sz w:val="20"/>
-          <w:szCs w:val="20"/>
-        </w:rPr>
-        <w:br/>
-      </w:r>
-      <w:r>
-        <w:rPr>
-          <w:rFonts w:ascii="Arial Narrow" w:hAnsi="Arial Narrow"/>
-        </w:rPr>
-        <w:t xml:space="preserve">13) </w:t>
-      </w:r>
     </w:p>
     <w:sectPr>
       <w:pgSz w:w="11906" w:h="16838"/>

</xml_diff>

<commit_message>
2021.01.14 another small works/changes
</commit_message>
<xml_diff>
--- a/selenium_note_20201221_advanced.docx
+++ b/selenium_note_20201221_advanced.docx
@@ -7943,9 +7943,650 @@
         </w:rPr>
         <w:t xml:space="preserve">LIST  - use ‘[::-1]’ </w:t>
       </w:r>
+    </w:p>
+    <w:p>
+      <w:pPr>
+        <w:pStyle w:val="HTMLPreformatted"/>
+        <w:shd w:val="clear" w:color="auto" w:fill="FFFFFF"/>
+        <w:rPr>
+          <w:rFonts w:ascii="Arial Narrow" w:hAnsi="Arial Narrow"/>
+          <w:color w:val="080808"/>
+        </w:rPr>
+      </w:pPr>
+    </w:p>
+    <w:p>
+      <w:pPr>
+        <w:pStyle w:val="HTMLPreformatted"/>
+        <w:shd w:val="clear" w:color="auto" w:fill="FFFFFF"/>
+        <w:rPr>
+          <w:rFonts w:ascii="Arial Narrow" w:hAnsi="Arial Narrow"/>
+          <w:color w:val="080808"/>
+        </w:rPr>
+      </w:pPr>
+      <w:r>
+        <w:rPr>
+          <w:rFonts w:ascii="Arial Narrow" w:hAnsi="Arial Narrow"/>
+          <w:color w:val="080808"/>
+        </w:rPr>
+        <w:t>t</w:t>
+      </w:r>
+      <w:r>
+        <w:rPr>
+          <w:rFonts w:ascii="Arial Narrow" w:hAnsi="Arial Narrow"/>
+          <w:color w:val="080808"/>
+        </w:rPr>
+        <w:t>est</w:t>
+      </w:r>
+      <w:r>
+        <w:rPr>
+          <w:rFonts w:ascii="Arial Narrow" w:hAnsi="Arial Narrow"/>
+          <w:color w:val="080808"/>
+        </w:rPr>
+        <w:t>3</w:t>
+      </w:r>
+      <w:r>
+        <w:rPr>
+          <w:rFonts w:ascii="Arial Narrow" w:hAnsi="Arial Narrow"/>
+          <w:color w:val="080808"/>
+        </w:rPr>
+        <w:t xml:space="preserve"> = </w:t>
+      </w:r>
+      <w:r>
+        <w:rPr>
+          <w:rFonts w:ascii="Arial Narrow" w:hAnsi="Arial Narrow"/>
+        </w:rPr>
+        <w:t>[</w:t>
+      </w:r>
+      <w:r>
+        <w:rPr>
+          <w:rFonts w:ascii="Arial Narrow" w:hAnsi="Arial Narrow"/>
+          <w:color w:val="943634" w:themeColor="accent2" w:themeShade="BF"/>
+        </w:rPr>
+        <w:t>'a', 'b', 'c', 'd', 'e', 'f</w:t>
+      </w:r>
+      <w:r>
+        <w:rPr>
+          <w:rFonts w:ascii="Arial Narrow" w:hAnsi="Arial Narrow"/>
+          <w:color w:val="943634" w:themeColor="accent2" w:themeShade="BF"/>
+        </w:rPr>
+        <w:t>', 'g', 'h', '</w:t>
+      </w:r>
+      <w:proofErr w:type="spellStart"/>
+      <w:r>
+        <w:rPr>
+          <w:rFonts w:ascii="Arial Narrow" w:hAnsi="Arial Narrow"/>
+          <w:color w:val="943634" w:themeColor="accent2" w:themeShade="BF"/>
+        </w:rPr>
+        <w:t>i</w:t>
+      </w:r>
+      <w:proofErr w:type="spellEnd"/>
+      <w:r>
+        <w:rPr>
+          <w:rFonts w:ascii="Arial Narrow" w:hAnsi="Arial Narrow"/>
+          <w:color w:val="943634" w:themeColor="accent2" w:themeShade="BF"/>
+        </w:rPr>
+        <w:t>', 'j', 'k', 'l'</w:t>
+      </w:r>
+      <w:r>
+        <w:rPr>
+          <w:rFonts w:ascii="Arial Narrow" w:hAnsi="Arial Narrow"/>
+        </w:rPr>
+        <w:t>]</w:t>
+      </w:r>
+      <w:r>
+        <w:rPr>
+          <w:rFonts w:ascii="Arial Narrow" w:hAnsi="Arial Narrow"/>
+          <w:color w:val="080808"/>
+        </w:rPr>
+        <w:br/>
+        <w:t>print(test</w:t>
+      </w:r>
+      <w:r>
+        <w:rPr>
+          <w:rFonts w:ascii="Arial Narrow" w:hAnsi="Arial Narrow"/>
+          <w:color w:val="080808"/>
+        </w:rPr>
+        <w:t>3</w:t>
+      </w:r>
+      <w:r>
+        <w:rPr>
+          <w:rFonts w:ascii="Arial Narrow" w:hAnsi="Arial Narrow"/>
+          <w:color w:val="080808"/>
+        </w:rPr>
+        <w:t xml:space="preserve">)   </w:t>
+      </w:r>
+      <w:r>
+        <w:rPr>
+          <w:rFonts w:ascii="Arial Narrow" w:hAnsi="Arial Narrow"/>
+          <w:color w:val="080808"/>
+        </w:rPr>
+        <w:t xml:space="preserve">         </w:t>
+      </w:r>
+      <w:r>
+        <w:rPr>
+          <w:rFonts w:ascii="Arial Narrow" w:hAnsi="Arial Narrow"/>
+          <w:color w:val="080808"/>
+        </w:rPr>
+        <w:tab/>
+        <w:t># original list</w:t>
+      </w:r>
+    </w:p>
+    <w:p>
+      <w:pPr>
+        <w:pStyle w:val="HTMLPreformatted"/>
+        <w:shd w:val="clear" w:color="auto" w:fill="FFFFFF"/>
+        <w:rPr>
+          <w:rFonts w:ascii="Arial Narrow" w:hAnsi="Arial Narrow"/>
+          <w:color w:val="080808"/>
+        </w:rPr>
+      </w:pPr>
+      <w:proofErr w:type="gramStart"/>
+      <w:r>
+        <w:rPr>
+          <w:rFonts w:ascii="Arial Narrow" w:hAnsi="Arial Narrow"/>
+          <w:color w:val="080808"/>
+        </w:rPr>
+        <w:t>print(</w:t>
+      </w:r>
+      <w:proofErr w:type="gramEnd"/>
+      <w:r>
+        <w:rPr>
+          <w:rFonts w:ascii="Arial Narrow" w:hAnsi="Arial Narrow"/>
+          <w:color w:val="080808"/>
+        </w:rPr>
+        <w:t>test</w:t>
+      </w:r>
+      <w:r>
+        <w:rPr>
+          <w:rFonts w:ascii="Arial Narrow" w:hAnsi="Arial Narrow"/>
+          <w:color w:val="080808"/>
+        </w:rPr>
+        <w:t>3[::-1]</w:t>
+      </w:r>
+      <w:r>
+        <w:rPr>
+          <w:rFonts w:ascii="Arial Narrow" w:hAnsi="Arial Narrow"/>
+          <w:color w:val="080808"/>
+        </w:rPr>
+        <w:t xml:space="preserve">)   </w:t>
+      </w:r>
+      <w:r>
+        <w:rPr>
+          <w:rFonts w:ascii="Arial Narrow" w:hAnsi="Arial Narrow"/>
+          <w:color w:val="080808"/>
+        </w:rPr>
+        <w:t xml:space="preserve"> </w:t>
+      </w:r>
+      <w:r>
+        <w:rPr>
+          <w:rFonts w:ascii="Arial Narrow" w:hAnsi="Arial Narrow"/>
+          <w:color w:val="080808"/>
+        </w:rPr>
+        <w:tab/>
+        <w:t># reverse list</w:t>
+      </w:r>
+    </w:p>
+    <w:p>
+      <w:pPr>
+        <w:pStyle w:val="HTMLPreformatted"/>
+        <w:shd w:val="clear" w:color="auto" w:fill="FFFFFF"/>
+        <w:rPr>
+          <w:rFonts w:ascii="Arial Narrow" w:hAnsi="Arial Narrow"/>
+          <w:color w:val="080808"/>
+        </w:rPr>
+      </w:pPr>
+    </w:p>
+    <w:p>
+      <w:pPr>
+        <w:autoSpaceDE w:val="0"/>
+        <w:autoSpaceDN w:val="0"/>
+        <w:adjustRightInd w:val="0"/>
+        <w:spacing w:after="0" w:line="240" w:lineRule="auto"/>
+        <w:rPr>
+          <w:rFonts w:ascii="Arial Narrow" w:hAnsi="Arial Narrow" w:cs="Courier New"/>
+          <w:sz w:val="20"/>
+          <w:szCs w:val="20"/>
+        </w:rPr>
+      </w:pPr>
+      <w:r>
+        <w:rPr>
+          <w:rFonts w:ascii="Arial Narrow" w:hAnsi="Arial Narrow" w:cs="Courier New"/>
+          <w:sz w:val="20"/>
+          <w:szCs w:val="20"/>
+        </w:rPr>
+        <w:t xml:space="preserve">17) UI </w:t>
+      </w:r>
+      <w:proofErr w:type="spellStart"/>
+      <w:r>
+        <w:rPr>
+          <w:rFonts w:ascii="Arial Narrow" w:hAnsi="Arial Narrow" w:cs="Courier New"/>
+          <w:sz w:val="20"/>
+          <w:szCs w:val="20"/>
+        </w:rPr>
+        <w:t>WbDriver</w:t>
+      </w:r>
+      <w:proofErr w:type="spellEnd"/>
+      <w:r>
+        <w:rPr>
+          <w:rFonts w:ascii="Arial Narrow" w:hAnsi="Arial Narrow" w:cs="Courier New"/>
+          <w:sz w:val="20"/>
+          <w:szCs w:val="20"/>
+        </w:rPr>
+        <w:t>/Selenium wait till the element (</w:t>
+      </w:r>
+      <w:proofErr w:type="spellStart"/>
+      <w:r>
+        <w:rPr>
+          <w:rFonts w:ascii="Arial Narrow" w:hAnsi="Arial Narrow" w:cs="Courier New"/>
+          <w:sz w:val="20"/>
+          <w:szCs w:val="20"/>
+        </w:rPr>
+        <w:t>toolTip</w:t>
+      </w:r>
+      <w:proofErr w:type="spellEnd"/>
+      <w:r>
+        <w:rPr>
+          <w:rFonts w:ascii="Arial Narrow" w:hAnsi="Arial Narrow" w:cs="Courier New"/>
+          <w:sz w:val="20"/>
+          <w:szCs w:val="20"/>
+        </w:rPr>
+        <w:t xml:space="preserve"> element) appear</w:t>
+      </w:r>
+    </w:p>
+    <w:p>
+      <w:pPr>
+        <w:autoSpaceDE w:val="0"/>
+        <w:autoSpaceDN w:val="0"/>
+        <w:adjustRightInd w:val="0"/>
+        <w:spacing w:after="0" w:line="240" w:lineRule="auto"/>
+        <w:rPr>
+          <w:rFonts w:ascii="Arial Narrow" w:hAnsi="Arial Narrow" w:cs="Courier New"/>
+          <w:sz w:val="20"/>
+          <w:szCs w:val="20"/>
+        </w:rPr>
+      </w:pPr>
+    </w:p>
+    <w:p>
+      <w:pPr>
+        <w:spacing w:line="240" w:lineRule="auto"/>
+        <w:rPr>
+          <w:rFonts w:ascii="Arial Narrow" w:hAnsi="Arial Narrow"/>
+          <w:sz w:val="20"/>
+          <w:szCs w:val="20"/>
+        </w:rPr>
+      </w:pPr>
+      <w:proofErr w:type="gramStart"/>
+      <w:r>
+        <w:rPr>
+          <w:rFonts w:ascii="Arial Narrow" w:hAnsi="Arial Narrow"/>
+          <w:sz w:val="20"/>
+          <w:szCs w:val="20"/>
+        </w:rPr>
+        <w:t>from</w:t>
+      </w:r>
+      <w:proofErr w:type="gramEnd"/>
+      <w:r>
+        <w:rPr>
+          <w:rFonts w:ascii="Arial Narrow" w:hAnsi="Arial Narrow"/>
+          <w:sz w:val="20"/>
+          <w:szCs w:val="20"/>
+        </w:rPr>
+        <w:t xml:space="preserve"> selenium.webdriver.common.by import By</w:t>
+      </w:r>
+      <w:r>
+        <w:rPr>
+          <w:rFonts w:ascii="Arial Narrow" w:hAnsi="Arial Narrow"/>
+          <w:sz w:val="20"/>
+          <w:szCs w:val="20"/>
+        </w:rPr>
+        <w:br/>
+        <w:t xml:space="preserve">from </w:t>
+      </w:r>
+      <w:proofErr w:type="spellStart"/>
+      <w:r>
+        <w:rPr>
+          <w:rFonts w:ascii="Arial Narrow" w:hAnsi="Arial Narrow"/>
+          <w:sz w:val="20"/>
+          <w:szCs w:val="20"/>
+        </w:rPr>
+        <w:t>selenium.webdriver.support.wait</w:t>
+      </w:r>
+      <w:proofErr w:type="spellEnd"/>
+      <w:r>
+        <w:rPr>
+          <w:rFonts w:ascii="Arial Narrow" w:hAnsi="Arial Narrow"/>
+          <w:sz w:val="20"/>
+          <w:szCs w:val="20"/>
+        </w:rPr>
+        <w:t xml:space="preserve"> import </w:t>
+      </w:r>
+      <w:proofErr w:type="spellStart"/>
+      <w:r>
+        <w:rPr>
+          <w:rFonts w:ascii="Arial Narrow" w:hAnsi="Arial Narrow"/>
+          <w:sz w:val="20"/>
+          <w:szCs w:val="20"/>
+        </w:rPr>
+        <w:t>WebDriverWait</w:t>
+      </w:r>
+      <w:proofErr w:type="spellEnd"/>
+      <w:r>
+        <w:rPr>
+          <w:rFonts w:ascii="Arial Narrow" w:hAnsi="Arial Narrow"/>
+          <w:sz w:val="20"/>
+          <w:szCs w:val="20"/>
+        </w:rPr>
+        <w:br/>
+        <w:t xml:space="preserve">from </w:t>
+      </w:r>
+      <w:proofErr w:type="spellStart"/>
+      <w:r>
+        <w:rPr>
+          <w:rFonts w:ascii="Arial Narrow" w:hAnsi="Arial Narrow"/>
+          <w:sz w:val="20"/>
+          <w:szCs w:val="20"/>
+        </w:rPr>
+        <w:t>selenium.webdriver.support</w:t>
+      </w:r>
+      <w:proofErr w:type="spellEnd"/>
+      <w:r>
+        <w:rPr>
+          <w:rFonts w:ascii="Arial Narrow" w:hAnsi="Arial Narrow"/>
+          <w:sz w:val="20"/>
+          <w:szCs w:val="20"/>
+        </w:rPr>
+        <w:t xml:space="preserve"> import </w:t>
+      </w:r>
+      <w:proofErr w:type="spellStart"/>
+      <w:r>
+        <w:rPr>
+          <w:rFonts w:ascii="Arial Narrow" w:hAnsi="Arial Narrow"/>
+          <w:sz w:val="20"/>
+          <w:szCs w:val="20"/>
+        </w:rPr>
+        <w:t>expected_conditions</w:t>
+      </w:r>
+      <w:proofErr w:type="spellEnd"/>
+      <w:r>
+        <w:rPr>
+          <w:rFonts w:ascii="Arial Narrow" w:hAnsi="Arial Narrow"/>
+          <w:sz w:val="20"/>
+          <w:szCs w:val="20"/>
+        </w:rPr>
+        <w:t xml:space="preserve"> as EC</w:t>
+      </w:r>
+      <w:r>
+        <w:rPr>
+          <w:rFonts w:ascii="Arial Narrow" w:hAnsi="Arial Narrow"/>
+          <w:sz w:val="20"/>
+          <w:szCs w:val="20"/>
+        </w:rPr>
+        <w:br/>
+        <w:t xml:space="preserve">from </w:t>
+      </w:r>
+      <w:proofErr w:type="spellStart"/>
+      <w:r>
+        <w:rPr>
+          <w:rFonts w:ascii="Arial Narrow" w:hAnsi="Arial Narrow"/>
+          <w:sz w:val="20"/>
+          <w:szCs w:val="20"/>
+        </w:rPr>
+        <w:t>selenium.webdriver.common.action_chains</w:t>
+      </w:r>
+      <w:proofErr w:type="spellEnd"/>
+      <w:r>
+        <w:rPr>
+          <w:rFonts w:ascii="Arial Narrow" w:hAnsi="Arial Narrow"/>
+          <w:sz w:val="20"/>
+          <w:szCs w:val="20"/>
+        </w:rPr>
+        <w:t xml:space="preserve"> import </w:t>
+      </w:r>
+      <w:proofErr w:type="spellStart"/>
+      <w:r>
+        <w:rPr>
+          <w:rFonts w:ascii="Arial Narrow" w:hAnsi="Arial Narrow"/>
+          <w:sz w:val="20"/>
+          <w:szCs w:val="20"/>
+        </w:rPr>
+        <w:t>ActionChains</w:t>
+      </w:r>
+      <w:proofErr w:type="spellEnd"/>
+      <w:r>
+        <w:rPr>
+          <w:rFonts w:ascii="Arial Narrow" w:hAnsi="Arial Narrow"/>
+          <w:sz w:val="20"/>
+          <w:szCs w:val="20"/>
+        </w:rPr>
+        <w:t xml:space="preserve"> as hoover</w:t>
+      </w:r>
+    </w:p>
+    <w:p>
+      <w:pPr>
+        <w:spacing w:line="240" w:lineRule="auto"/>
+        <w:rPr>
+          <w:rFonts w:ascii="Arial Narrow" w:hAnsi="Arial Narrow"/>
+          <w:sz w:val="20"/>
+          <w:szCs w:val="20"/>
+        </w:rPr>
+      </w:pPr>
+      <w:r>
+        <w:rPr>
+          <w:rFonts w:ascii="Arial Narrow" w:hAnsi="Arial Narrow"/>
+          <w:sz w:val="20"/>
+          <w:szCs w:val="20"/>
+        </w:rPr>
+        <w:t>xpath1 = '//*[@class="chart-tooltip"]'</w:t>
+      </w:r>
+      <w:r>
+        <w:rPr>
+          <w:rFonts w:ascii="Arial Narrow" w:hAnsi="Arial Narrow"/>
+          <w:sz w:val="20"/>
+          <w:szCs w:val="20"/>
+        </w:rPr>
+        <w:br/>
+      </w:r>
+      <w:proofErr w:type="spellStart"/>
+      <w:r>
+        <w:rPr>
+          <w:rFonts w:ascii="Arial Narrow" w:hAnsi="Arial Narrow"/>
+          <w:sz w:val="20"/>
+          <w:szCs w:val="20"/>
+        </w:rPr>
+        <w:t>toolTip</w:t>
+      </w:r>
+      <w:proofErr w:type="spellEnd"/>
+      <w:r>
+        <w:rPr>
+          <w:rFonts w:ascii="Arial Narrow" w:hAnsi="Arial Narrow"/>
+          <w:sz w:val="20"/>
+          <w:szCs w:val="20"/>
+        </w:rPr>
+        <w:t xml:space="preserve"> = </w:t>
+      </w:r>
+      <w:proofErr w:type="spellStart"/>
+      <w:r>
+        <w:rPr>
+          <w:rFonts w:ascii="Arial Narrow" w:hAnsi="Arial Narrow"/>
+          <w:sz w:val="20"/>
+          <w:szCs w:val="20"/>
+        </w:rPr>
+        <w:t>WebDriverWait</w:t>
+      </w:r>
+      <w:proofErr w:type="spellEnd"/>
+      <w:r>
+        <w:rPr>
+          <w:rFonts w:ascii="Arial Narrow" w:hAnsi="Arial Narrow"/>
+          <w:sz w:val="20"/>
+          <w:szCs w:val="20"/>
+        </w:rPr>
+        <w:t>(driver, 10).until(</w:t>
+      </w:r>
+      <w:proofErr w:type="spellStart"/>
+      <w:r>
+        <w:rPr>
+          <w:rFonts w:ascii="Arial Narrow" w:hAnsi="Arial Narrow"/>
+          <w:sz w:val="20"/>
+          <w:szCs w:val="20"/>
+        </w:rPr>
+        <w:t>EC.presence_of_element_located</w:t>
+      </w:r>
+      <w:proofErr w:type="spellEnd"/>
+      <w:r>
+        <w:rPr>
+          <w:rFonts w:ascii="Arial Narrow" w:hAnsi="Arial Narrow"/>
+          <w:sz w:val="20"/>
+          <w:szCs w:val="20"/>
+        </w:rPr>
+        <w:t>((</w:t>
+      </w:r>
+      <w:proofErr w:type="spellStart"/>
+      <w:r>
+        <w:rPr>
+          <w:rFonts w:ascii="Arial Narrow" w:hAnsi="Arial Narrow"/>
+          <w:sz w:val="20"/>
+          <w:szCs w:val="20"/>
+        </w:rPr>
+        <w:t>By.XPATH</w:t>
+      </w:r>
+      <w:proofErr w:type="spellEnd"/>
+      <w:r>
+        <w:rPr>
+          <w:rFonts w:ascii="Arial Narrow" w:hAnsi="Arial Narrow"/>
+          <w:sz w:val="20"/>
+          <w:szCs w:val="20"/>
+        </w:rPr>
+        <w:t>, xpath1)))</w:t>
+      </w:r>
+      <w:r>
+        <w:rPr>
+          <w:rFonts w:ascii="Arial Narrow" w:hAnsi="Arial Narrow"/>
+          <w:sz w:val="20"/>
+          <w:szCs w:val="20"/>
+        </w:rPr>
+        <w:br/>
+      </w:r>
+      <w:r>
+        <w:rPr>
+          <w:rFonts w:ascii="Arial Narrow" w:hAnsi="Arial Narrow"/>
+          <w:sz w:val="20"/>
+          <w:szCs w:val="20"/>
+        </w:rPr>
+        <w:br/>
+        <w:t>hoover(driver).</w:t>
+      </w:r>
+      <w:proofErr w:type="spellStart"/>
+      <w:r>
+        <w:rPr>
+          <w:rFonts w:ascii="Arial Narrow" w:hAnsi="Arial Narrow"/>
+          <w:sz w:val="20"/>
+          <w:szCs w:val="20"/>
+        </w:rPr>
+        <w:t>move_to_element</w:t>
+      </w:r>
+      <w:proofErr w:type="spellEnd"/>
+      <w:r>
+        <w:rPr>
+          <w:rFonts w:ascii="Arial Narrow" w:hAnsi="Arial Narrow"/>
+          <w:sz w:val="20"/>
+          <w:szCs w:val="20"/>
+        </w:rPr>
+        <w:t>(</w:t>
+      </w:r>
+      <w:proofErr w:type="spellStart"/>
+      <w:r>
+        <w:rPr>
+          <w:rFonts w:ascii="Arial Narrow" w:hAnsi="Arial Narrow"/>
+          <w:sz w:val="20"/>
+          <w:szCs w:val="20"/>
+        </w:rPr>
+        <w:t>toolTip</w:t>
+      </w:r>
+      <w:proofErr w:type="spellEnd"/>
+      <w:r>
+        <w:rPr>
+          <w:rFonts w:ascii="Arial Narrow" w:hAnsi="Arial Narrow"/>
+          <w:sz w:val="20"/>
+          <w:szCs w:val="20"/>
+        </w:rPr>
+        <w:t>).perform()</w:t>
+      </w:r>
+      <w:r>
+        <w:rPr>
+          <w:rFonts w:ascii="Arial Narrow" w:hAnsi="Arial Narrow"/>
+          <w:sz w:val="20"/>
+          <w:szCs w:val="20"/>
+        </w:rPr>
+        <w:br/>
+        <w:t xml:space="preserve">print('ELE LOCATION ', </w:t>
+      </w:r>
+      <w:proofErr w:type="spellStart"/>
+      <w:r>
+        <w:rPr>
+          <w:rFonts w:ascii="Arial Narrow" w:hAnsi="Arial Narrow"/>
+          <w:sz w:val="20"/>
+          <w:szCs w:val="20"/>
+        </w:rPr>
+        <w:t>toolTip.location</w:t>
+      </w:r>
+      <w:proofErr w:type="spellEnd"/>
+      <w:r>
+        <w:rPr>
+          <w:rFonts w:ascii="Arial Narrow" w:hAnsi="Arial Narrow"/>
+          <w:sz w:val="20"/>
+          <w:szCs w:val="20"/>
+        </w:rPr>
+        <w:t>)</w:t>
+      </w:r>
+      <w:r>
+        <w:rPr>
+          <w:rFonts w:ascii="Arial Narrow" w:hAnsi="Arial Narrow"/>
+          <w:sz w:val="20"/>
+          <w:szCs w:val="20"/>
+        </w:rPr>
+        <w:br/>
+        <w:t xml:space="preserve">print('TEXT = ', </w:t>
+      </w:r>
+      <w:proofErr w:type="spellStart"/>
+      <w:r>
+        <w:rPr>
+          <w:rFonts w:ascii="Arial Narrow" w:hAnsi="Arial Narrow"/>
+          <w:sz w:val="20"/>
+          <w:szCs w:val="20"/>
+        </w:rPr>
+        <w:t>toolTip.text</w:t>
+      </w:r>
+      <w:proofErr w:type="spellEnd"/>
+      <w:r>
+        <w:rPr>
+          <w:rFonts w:ascii="Arial Narrow" w:hAnsi="Arial Narrow"/>
+          <w:sz w:val="20"/>
+          <w:szCs w:val="20"/>
+        </w:rPr>
+        <w:t>)</w:t>
+      </w:r>
+    </w:p>
+    <w:p>
+      <w:pPr>
+        <w:spacing w:line="240" w:lineRule="auto"/>
+        <w:rPr>
+          <w:rFonts w:ascii="Arial Narrow" w:hAnsi="Arial Narrow"/>
+          <w:sz w:val="20"/>
+          <w:szCs w:val="20"/>
+        </w:rPr>
+      </w:pPr>
+      <w:r>
+        <w:rPr>
+          <w:rFonts w:ascii="Arial Narrow" w:hAnsi="Arial Narrow"/>
+          <w:sz w:val="20"/>
+          <w:szCs w:val="20"/>
+        </w:rPr>
+        <w:t>18)</w:t>
+      </w:r>
       <w:bookmarkStart w:id="0" w:name="_GoBack"/>
       <w:bookmarkEnd w:id="0"/>
     </w:p>
+    <w:p/>
     <w:p>
       <w:pPr>
         <w:pStyle w:val="HTMLPreformatted"/>
@@ -7955,178 +8596,6 @@
           <w:color w:val="080808"/>
         </w:rPr>
       </w:pPr>
-    </w:p>
-    <w:p>
-      <w:pPr>
-        <w:pStyle w:val="HTMLPreformatted"/>
-        <w:shd w:val="clear" w:color="auto" w:fill="FFFFFF"/>
-        <w:rPr>
-          <w:rFonts w:ascii="Arial Narrow" w:hAnsi="Arial Narrow"/>
-          <w:color w:val="080808"/>
-        </w:rPr>
-      </w:pPr>
-      <w:r>
-        <w:rPr>
-          <w:rFonts w:ascii="Arial Narrow" w:hAnsi="Arial Narrow"/>
-          <w:color w:val="080808"/>
-        </w:rPr>
-        <w:t>t</w:t>
-      </w:r>
-      <w:r>
-        <w:rPr>
-          <w:rFonts w:ascii="Arial Narrow" w:hAnsi="Arial Narrow"/>
-          <w:color w:val="080808"/>
-        </w:rPr>
-        <w:t>est</w:t>
-      </w:r>
-      <w:r>
-        <w:rPr>
-          <w:rFonts w:ascii="Arial Narrow" w:hAnsi="Arial Narrow"/>
-          <w:color w:val="080808"/>
-        </w:rPr>
-        <w:t>3</w:t>
-      </w:r>
-      <w:r>
-        <w:rPr>
-          <w:rFonts w:ascii="Arial Narrow" w:hAnsi="Arial Narrow"/>
-          <w:color w:val="080808"/>
-        </w:rPr>
-        <w:t xml:space="preserve"> = </w:t>
-      </w:r>
-      <w:r>
-        <w:rPr>
-          <w:rFonts w:ascii="Arial Narrow" w:hAnsi="Arial Narrow"/>
-        </w:rPr>
-        <w:t>[</w:t>
-      </w:r>
-      <w:r>
-        <w:rPr>
-          <w:rFonts w:ascii="Arial Narrow" w:hAnsi="Arial Narrow"/>
-          <w:color w:val="943634" w:themeColor="accent2" w:themeShade="BF"/>
-        </w:rPr>
-        <w:t>'a', 'b', 'c', 'd', 'e', 'f</w:t>
-      </w:r>
-      <w:r>
-        <w:rPr>
-          <w:rFonts w:ascii="Arial Narrow" w:hAnsi="Arial Narrow"/>
-          <w:color w:val="943634" w:themeColor="accent2" w:themeShade="BF"/>
-        </w:rPr>
-        <w:t>', 'g', 'h', '</w:t>
-      </w:r>
-      <w:proofErr w:type="spellStart"/>
-      <w:r>
-        <w:rPr>
-          <w:rFonts w:ascii="Arial Narrow" w:hAnsi="Arial Narrow"/>
-          <w:color w:val="943634" w:themeColor="accent2" w:themeShade="BF"/>
-        </w:rPr>
-        <w:t>i</w:t>
-      </w:r>
-      <w:proofErr w:type="spellEnd"/>
-      <w:r>
-        <w:rPr>
-          <w:rFonts w:ascii="Arial Narrow" w:hAnsi="Arial Narrow"/>
-          <w:color w:val="943634" w:themeColor="accent2" w:themeShade="BF"/>
-        </w:rPr>
-        <w:t>', 'j', 'k', 'l'</w:t>
-      </w:r>
-      <w:r>
-        <w:rPr>
-          <w:rFonts w:ascii="Arial Narrow" w:hAnsi="Arial Narrow"/>
-        </w:rPr>
-        <w:t>]</w:t>
-      </w:r>
-      <w:r>
-        <w:rPr>
-          <w:rFonts w:ascii="Arial Narrow" w:hAnsi="Arial Narrow"/>
-          <w:color w:val="080808"/>
-        </w:rPr>
-        <w:br/>
-        <w:t>print(test</w:t>
-      </w:r>
-      <w:r>
-        <w:rPr>
-          <w:rFonts w:ascii="Arial Narrow" w:hAnsi="Arial Narrow"/>
-          <w:color w:val="080808"/>
-        </w:rPr>
-        <w:t>3</w:t>
-      </w:r>
-      <w:r>
-        <w:rPr>
-          <w:rFonts w:ascii="Arial Narrow" w:hAnsi="Arial Narrow"/>
-          <w:color w:val="080808"/>
-        </w:rPr>
-        <w:t xml:space="preserve">)   </w:t>
-      </w:r>
-      <w:r>
-        <w:rPr>
-          <w:rFonts w:ascii="Arial Narrow" w:hAnsi="Arial Narrow"/>
-          <w:color w:val="080808"/>
-        </w:rPr>
-        <w:t xml:space="preserve">         </w:t>
-      </w:r>
-      <w:r>
-        <w:rPr>
-          <w:rFonts w:ascii="Arial Narrow" w:hAnsi="Arial Narrow"/>
-          <w:color w:val="080808"/>
-        </w:rPr>
-        <w:tab/>
-        <w:t># original list</w:t>
-      </w:r>
-    </w:p>
-    <w:p>
-      <w:pPr>
-        <w:pStyle w:val="HTMLPreformatted"/>
-        <w:shd w:val="clear" w:color="auto" w:fill="FFFFFF"/>
-        <w:rPr>
-          <w:rFonts w:ascii="Arial Narrow" w:hAnsi="Arial Narrow"/>
-          <w:color w:val="080808"/>
-        </w:rPr>
-      </w:pPr>
-      <w:proofErr w:type="gramStart"/>
-      <w:r>
-        <w:rPr>
-          <w:rFonts w:ascii="Arial Narrow" w:hAnsi="Arial Narrow"/>
-          <w:color w:val="080808"/>
-        </w:rPr>
-        <w:t>print(</w:t>
-      </w:r>
-      <w:proofErr w:type="gramEnd"/>
-      <w:r>
-        <w:rPr>
-          <w:rFonts w:ascii="Arial Narrow" w:hAnsi="Arial Narrow"/>
-          <w:color w:val="080808"/>
-        </w:rPr>
-        <w:t>test</w:t>
-      </w:r>
-      <w:r>
-        <w:rPr>
-          <w:rFonts w:ascii="Arial Narrow" w:hAnsi="Arial Narrow"/>
-          <w:color w:val="080808"/>
-        </w:rPr>
-        <w:t>3[::-1]</w:t>
-      </w:r>
-      <w:r>
-        <w:rPr>
-          <w:rFonts w:ascii="Arial Narrow" w:hAnsi="Arial Narrow"/>
-          <w:color w:val="080808"/>
-        </w:rPr>
-        <w:t xml:space="preserve">)   </w:t>
-      </w:r>
-      <w:r>
-        <w:rPr>
-          <w:rFonts w:ascii="Arial Narrow" w:hAnsi="Arial Narrow"/>
-          <w:color w:val="080808"/>
-        </w:rPr>
-        <w:t xml:space="preserve"> </w:t>
-      </w:r>
-      <w:r>
-        <w:rPr>
-          <w:rFonts w:ascii="Arial Narrow" w:hAnsi="Arial Narrow"/>
-          <w:color w:val="080808"/>
-        </w:rPr>
-        <w:tab/>
-        <w:t># reverse list</w:t>
-      </w:r>
       <w:r>
         <w:rPr>
           <w:rFonts w:ascii="Arial Narrow" w:hAnsi="Arial Narrow"/>

</xml_diff>

<commit_message>
2021.01.15 successfully read Trading212 graph's data
</commit_message>
<xml_diff>
--- a/selenium_note_20201221_advanced.docx
+++ b/selenium_note_20201221_advanced.docx
@@ -1177,7 +1177,7 @@
         <w:rPr>
           <w:rStyle w:val="HTMLCode"/>
           <w:rFonts w:ascii="Arial Narrow" w:eastAsiaTheme="minorEastAsia" w:hAnsi="Arial Narrow" w:cs="Consolas"/>
-          <w:color w:val="242729"/>
+          <w:color w:val="76923C" w:themeColor="accent3" w:themeShade="BF"/>
           <w:bdr w:val="none" w:sz="0" w:space="0" w:color="auto" w:frame="1"/>
         </w:rPr>
         <w:t>find_elements_by_css_</w:t>
@@ -1187,7 +1187,7 @@
         <w:rPr>
           <w:rStyle w:val="HTMLCode"/>
           <w:rFonts w:ascii="Arial Narrow" w:eastAsiaTheme="minorEastAsia" w:hAnsi="Arial Narrow" w:cs="Consolas"/>
-          <w:color w:val="242729"/>
+          <w:color w:val="76923C" w:themeColor="accent3" w:themeShade="BF"/>
           <w:bdr w:val="none" w:sz="0" w:space="0" w:color="auto" w:frame="1"/>
         </w:rPr>
         <w:t>selector(</w:t>
@@ -1197,10 +1197,20 @@
         <w:rPr>
           <w:rStyle w:val="HTMLCode"/>
           <w:rFonts w:ascii="Arial Narrow" w:eastAsiaTheme="minorEastAsia" w:hAnsi="Arial Narrow" w:cs="Consolas"/>
-          <w:color w:val="242729"/>
+          <w:color w:val="76923C" w:themeColor="accent3" w:themeShade="BF"/>
           <w:bdr w:val="none" w:sz="0" w:space="0" w:color="auto" w:frame="1"/>
         </w:rPr>
         <w:t>"*")</w:t>
+      </w:r>
+      <w:r>
+        <w:rPr>
+          <w:rFonts w:ascii="Arial Narrow" w:hAnsi="Arial Narrow" w:cs="Arial"/>
+          <w:color w:val="76923C" w:themeColor="accent3" w:themeShade="BF"/>
+          <w:sz w:val="20"/>
+          <w:szCs w:val="20"/>
+          <w:shd w:val="clear" w:color="auto" w:fill="FFFFFF"/>
+        </w:rPr>
+        <w:t> </w:t>
       </w:r>
       <w:r>
         <w:rPr>
@@ -1210,13 +1220,13 @@
           <w:szCs w:val="20"/>
           <w:shd w:val="clear" w:color="auto" w:fill="FFFFFF"/>
         </w:rPr>
-        <w:t> or </w:t>
+        <w:t>or </w:t>
       </w:r>
       <w:r>
         <w:rPr>
           <w:rStyle w:val="HTMLCode"/>
           <w:rFonts w:ascii="Arial Narrow" w:eastAsiaTheme="minorEastAsia" w:hAnsi="Arial Narrow" w:cs="Consolas"/>
-          <w:color w:val="242729"/>
+          <w:color w:val="76923C" w:themeColor="accent3" w:themeShade="BF"/>
           <w:bdr w:val="none" w:sz="0" w:space="0" w:color="auto" w:frame="1"/>
         </w:rPr>
         <w:t>find_elements_by_xpath(".//*")</w:t>
@@ -7444,6 +7454,8 @@
         </w:rPr>
         <w:t>)</w:t>
       </w:r>
+      <w:bookmarkStart w:id="0" w:name="_GoBack"/>
+      <w:bookmarkEnd w:id="0"/>
       <w:r>
         <w:rPr>
           <w:rFonts w:ascii="Arial Narrow" w:hAnsi="Arial Narrow"/>
@@ -8583,8 +8595,6 @@
         </w:rPr>
         <w:t>18)</w:t>
       </w:r>
-      <w:bookmarkStart w:id="0" w:name="_GoBack"/>
-      <w:bookmarkEnd w:id="0"/>
     </w:p>
     <w:p/>
     <w:p>

</xml_diff>